<commit_message>
quick loan και kid account
</commit_message>
<xml_diff>
--- a/Use-cases-v0.1.docx
+++ b/Use-cases-v0.1.docx
@@ -7,7 +7,7 @@
         <w:pStyle w:val="a3"/>
         <w:numPr>
           <w:ilvl w:val="0"/>
-          <w:numId w:val="1"/>
+          <w:numId w:val="8"/>
         </w:numPr>
         <w:rPr>
           <w:b/>
@@ -921,7 +921,7 @@
         <w:pStyle w:val="a3"/>
         <w:numPr>
           <w:ilvl w:val="0"/>
-          <w:numId w:val="1"/>
+          <w:numId w:val="8"/>
         </w:numPr>
         <w:rPr>
           <w:b/>
@@ -1758,12 +1758,16 @@
     </w:p>
     <w:p/>
     <w:p/>
-    <w:p>
-      <w:pPr>
-        <w:pStyle w:val="a3"/>
-        <w:numPr>
-          <w:ilvl w:val="0"/>
-          <w:numId w:val="4"/>
+    <w:p/>
+    <w:p/>
+    <w:p/>
+    <w:p/>
+    <w:p>
+      <w:pPr>
+        <w:pStyle w:val="a3"/>
+        <w:numPr>
+          <w:ilvl w:val="0"/>
+          <w:numId w:val="8"/>
         </w:numPr>
         <w:rPr>
           <w:b/>
@@ -1780,6 +1784,7 @@
           <w:szCs w:val="28"/>
           <w:lang w:val="en-US"/>
         </w:rPr>
+        <w:lastRenderedPageBreak/>
         <w:t>Transfer</w:t>
       </w:r>
     </w:p>
@@ -2193,6 +2198,7 @@
           <w:color w:val="0070C0"/>
           <w:u w:val="single"/>
         </w:rPr>
+        <w:lastRenderedPageBreak/>
         <w:t>Εναλλακτική ροή</w:t>
       </w:r>
       <w:r>
@@ -2319,9 +2325,15 @@
     <w:p>
       <w:pPr>
         <w:pStyle w:val="a3"/>
-        <w:numPr>
-          <w:ilvl w:val="0"/>
-          <w:numId w:val="6"/>
+        <w:ind w:hanging="720"/>
+      </w:pPr>
+    </w:p>
+    <w:p>
+      <w:pPr>
+        <w:pStyle w:val="a3"/>
+        <w:numPr>
+          <w:ilvl w:val="0"/>
+          <w:numId w:val="8"/>
         </w:numPr>
         <w:rPr>
           <w:b/>
@@ -2736,6 +2748,7 @@
         </w:numPr>
       </w:pPr>
       <w:r>
+        <w:lastRenderedPageBreak/>
         <w:t xml:space="preserve">Το σύστημα ολοκληρώνει την διαδικασία, εισάγοντας στην λίστα τον </w:t>
       </w:r>
       <w:proofErr w:type="spellStart"/>
@@ -2797,76 +2810,2221 @@
           <w:color w:val="0070C0"/>
           <w:u w:val="single"/>
         </w:rPr>
+        <w:t>Εναλλακτική ροή 1:</w:t>
+      </w:r>
+    </w:p>
+    <w:p>
+      <w:pPr>
+        <w:ind w:firstLine="720"/>
+      </w:pPr>
+    </w:p>
+    <w:p/>
+    <w:p>
+      <w:pPr>
+        <w:ind w:left="1134" w:hanging="414"/>
+      </w:pPr>
+      <w:r>
+        <w:t xml:space="preserve">5.1. Το σύστημα αναγνωρίζει την λανθασμένη εισαγωγή στοιχείων τραπεζικού λογαριασμού. </w:t>
+      </w:r>
+    </w:p>
+    <w:p>
+      <w:pPr>
+        <w:ind w:left="1134" w:hanging="414"/>
+      </w:pPr>
+    </w:p>
+    <w:p>
+      <w:pPr>
+        <w:ind w:left="1134" w:hanging="414"/>
+      </w:pPr>
+      <w:r>
+        <w:t xml:space="preserve">5.2. Το σύστημα εμφανίζει μήνυμα λάθους. </w:t>
+      </w:r>
+    </w:p>
+    <w:p>
+      <w:pPr>
+        <w:ind w:left="1134" w:hanging="414"/>
+      </w:pPr>
+    </w:p>
+    <w:p>
+      <w:pPr>
+        <w:ind w:left="1134" w:hanging="414"/>
+      </w:pPr>
+      <w:r>
+        <w:t>5.3  Ο χρήστης κλείνει το μήνυμα, επαναπροσδιορίζοντας τα στοιχεία της κάρτας του.</w:t>
+      </w:r>
+    </w:p>
+    <w:p>
+      <w:pPr>
+        <w:ind w:left="1134" w:hanging="414"/>
+      </w:pPr>
+    </w:p>
+    <w:p>
+      <w:pPr>
+        <w:ind w:left="1134" w:hanging="414"/>
+      </w:pPr>
+      <w:r>
+        <w:t>5.4. Η περίπτωση χρήσης συνεχίζεται από το βήμα 3 της βασικής ροής.</w:t>
+      </w:r>
+    </w:p>
+    <w:p/>
+    <w:p/>
+    <w:p/>
+    <w:p>
+      <w:pPr>
+        <w:pStyle w:val="a3"/>
+        <w:rPr>
+          <w:color w:val="0070C0"/>
+          <w:u w:val="single"/>
+        </w:rPr>
+      </w:pPr>
+      <w:r>
+        <w:rPr>
+          <w:color w:val="0070C0"/>
+          <w:u w:val="single"/>
+        </w:rPr>
+        <w:t>Εναλλακτική ροή 2:</w:t>
+      </w:r>
+    </w:p>
+    <w:p>
+      <w:pPr>
+        <w:ind w:firstLine="720"/>
+      </w:pPr>
+    </w:p>
+    <w:p/>
+    <w:p>
+      <w:pPr>
+        <w:ind w:left="1134" w:hanging="425"/>
+      </w:pPr>
+      <w:r>
+        <w:t xml:space="preserve">8.1. Ο χρήστης πληκτρολογεί λανθασμένο </w:t>
+      </w:r>
+      <w:r>
+        <w:rPr>
+          <w:lang w:val="en-US"/>
+        </w:rPr>
+        <w:t>Verification</w:t>
+      </w:r>
+      <w:r>
+        <w:t xml:space="preserve"> </w:t>
+      </w:r>
+      <w:r>
+        <w:rPr>
+          <w:lang w:val="en-US"/>
+        </w:rPr>
+        <w:t>Code</w:t>
+      </w:r>
+      <w:r>
+        <w:t xml:space="preserve"> ή έχει παρέλθει το επιτρεπτό χρονικό όριο χρήσης του</w:t>
+      </w:r>
+    </w:p>
+    <w:p>
+      <w:pPr>
+        <w:ind w:left="1134" w:hanging="425"/>
+      </w:pPr>
+    </w:p>
+    <w:p>
+      <w:pPr>
+        <w:ind w:left="1134" w:hanging="425"/>
+      </w:pPr>
+      <w:r>
+        <w:t xml:space="preserve">8.2. Ο χρήστης κάνει αίτηση για </w:t>
+      </w:r>
+      <w:proofErr w:type="spellStart"/>
+      <w:r>
+        <w:t>επαναποστολή</w:t>
+      </w:r>
+      <w:proofErr w:type="spellEnd"/>
+      <w:r>
+        <w:t xml:space="preserve"> του </w:t>
+      </w:r>
+      <w:r>
+        <w:rPr>
+          <w:lang w:val="en-US"/>
+        </w:rPr>
+        <w:t>Verification</w:t>
+      </w:r>
+      <w:r>
+        <w:t xml:space="preserve"> </w:t>
+      </w:r>
+      <w:r>
+        <w:rPr>
+          <w:lang w:val="en-US"/>
+        </w:rPr>
+        <w:t>Code</w:t>
+      </w:r>
+      <w:r>
+        <w:t xml:space="preserve"> </w:t>
+      </w:r>
+      <w:r>
+        <w:t xml:space="preserve">στο </w:t>
+      </w:r>
+      <w:r>
+        <w:rPr>
+          <w:lang w:val="en-US"/>
+        </w:rPr>
+        <w:t>e</w:t>
+      </w:r>
+      <w:r>
+        <w:t>-</w:t>
+      </w:r>
+      <w:r>
+        <w:rPr>
+          <w:lang w:val="en-US"/>
+        </w:rPr>
+        <w:t>mail</w:t>
+      </w:r>
+      <w:r>
+        <w:t xml:space="preserve"> </w:t>
+      </w:r>
+      <w:r>
+        <w:t>του.</w:t>
+      </w:r>
+    </w:p>
+    <w:p>
+      <w:pPr>
+        <w:ind w:left="1134" w:hanging="425"/>
+      </w:pPr>
+    </w:p>
+    <w:p>
+      <w:pPr>
+        <w:ind w:left="1134" w:hanging="425"/>
+      </w:pPr>
+      <w:r>
+        <w:t xml:space="preserve">8.3. Το σύστημα στέλνει νέο κωδικό στο </w:t>
+      </w:r>
+      <w:r>
+        <w:rPr>
+          <w:lang w:val="en-US"/>
+        </w:rPr>
+        <w:t>e</w:t>
+      </w:r>
+      <w:r>
+        <w:t>-</w:t>
+      </w:r>
+      <w:r>
+        <w:rPr>
+          <w:lang w:val="en-US"/>
+        </w:rPr>
+        <w:t>mail</w:t>
+      </w:r>
+      <w:r>
+        <w:t xml:space="preserve"> </w:t>
+      </w:r>
+      <w:r>
+        <w:t>του χρήστη.</w:t>
+      </w:r>
+    </w:p>
+    <w:p>
+      <w:pPr>
+        <w:ind w:left="1134" w:hanging="425"/>
+      </w:pPr>
+    </w:p>
+    <w:p>
+      <w:pPr>
+        <w:pStyle w:val="a3"/>
+        <w:ind w:hanging="720"/>
+      </w:pPr>
+      <w:r>
+        <w:t xml:space="preserve">             </w:t>
+      </w:r>
+      <w:r>
+        <w:t>8.4.  Η περίπτωση χρήσης συνεχίζεται από το βήμα 6 της βασικής ροής.</w:t>
+      </w:r>
+    </w:p>
+    <w:p/>
+    <w:p/>
+    <w:p/>
+    <w:p>
+      <w:pPr>
+        <w:pStyle w:val="a3"/>
+        <w:numPr>
+          <w:ilvl w:val="0"/>
+          <w:numId w:val="8"/>
+        </w:numPr>
+        <w:tabs>
+          <w:tab w:val="left" w:pos="1020"/>
+        </w:tabs>
+        <w:rPr>
+          <w:b/>
+          <w:bCs/>
+          <w:sz w:val="28"/>
+          <w:szCs w:val="28"/>
+        </w:rPr>
+      </w:pPr>
+      <w:r>
+        <w:rPr>
+          <w:b/>
+          <w:bCs/>
+          <w:sz w:val="28"/>
+          <w:szCs w:val="28"/>
+          <w:lang w:val="en-US"/>
+        </w:rPr>
+        <w:t>Quick loan</w:t>
+      </w:r>
+    </w:p>
+    <w:p/>
+    <w:p/>
+    <w:p>
+      <w:pPr>
+        <w:ind w:firstLine="360"/>
+        <w:rPr>
+          <w:b/>
+          <w:bCs/>
+        </w:rPr>
+      </w:pPr>
+      <w:r>
+        <w:rPr>
+          <w:b/>
+          <w:bCs/>
+          <w:color w:val="0070C0"/>
+          <w:u w:val="single"/>
+        </w:rPr>
+        <w:t>Βασική ροή:</w:t>
+      </w:r>
+    </w:p>
+    <w:p>
+      <w:pPr>
+        <w:tabs>
+          <w:tab w:val="left" w:pos="1020"/>
+        </w:tabs>
+      </w:pPr>
+    </w:p>
+    <w:p>
+      <w:pPr>
+        <w:pStyle w:val="a3"/>
+        <w:numPr>
+          <w:ilvl w:val="0"/>
+          <w:numId w:val="9"/>
+        </w:numPr>
+        <w:tabs>
+          <w:tab w:val="left" w:pos="1020"/>
+        </w:tabs>
+      </w:pPr>
+      <w:r>
+        <w:t xml:space="preserve">Ο χρήστης επιθυμεί να λάβει ένα δάνειο, πατώντας το αντίστοιχο πλήκτρο </w:t>
+      </w:r>
+      <w:r>
+        <w:t>“</w:t>
+      </w:r>
+      <w:r>
+        <w:rPr>
+          <w:lang w:val="en-US"/>
+        </w:rPr>
+        <w:t>Learn</w:t>
+      </w:r>
+      <w:r>
+        <w:t xml:space="preserve"> </w:t>
+      </w:r>
+      <w:r>
+        <w:rPr>
+          <w:lang w:val="en-US"/>
+        </w:rPr>
+        <w:t>More</w:t>
+      </w:r>
+      <w:r>
+        <w:t xml:space="preserve">” </w:t>
+      </w:r>
+      <w:r>
+        <w:t xml:space="preserve">του πεδίου </w:t>
+      </w:r>
+      <w:r>
+        <w:t>“</w:t>
+      </w:r>
+      <w:r>
+        <w:rPr>
+          <w:lang w:val="en-US"/>
+        </w:rPr>
+        <w:t>Get</w:t>
+      </w:r>
+      <w:r>
+        <w:t xml:space="preserve"> </w:t>
+      </w:r>
+      <w:r>
+        <w:rPr>
+          <w:lang w:val="en-US"/>
+        </w:rPr>
+        <w:t>your</w:t>
+      </w:r>
+      <w:r>
+        <w:t xml:space="preserve"> </w:t>
+      </w:r>
+      <w:r>
+        <w:rPr>
+          <w:lang w:val="en-US"/>
+        </w:rPr>
+        <w:t>loan</w:t>
+      </w:r>
+      <w:r>
+        <w:t xml:space="preserve"> </w:t>
+      </w:r>
+      <w:r>
+        <w:rPr>
+          <w:lang w:val="en-US"/>
+        </w:rPr>
+        <w:t>on</w:t>
+      </w:r>
+      <w:r>
+        <w:t xml:space="preserve"> </w:t>
+      </w:r>
+      <w:r>
+        <w:rPr>
+          <w:lang w:val="en-US"/>
+        </w:rPr>
+        <w:t>the</w:t>
+      </w:r>
+      <w:r>
+        <w:t xml:space="preserve"> </w:t>
+      </w:r>
+      <w:r>
+        <w:rPr>
+          <w:lang w:val="en-US"/>
+        </w:rPr>
+        <w:t>spot</w:t>
+      </w:r>
+      <w:r>
+        <w:t>”.</w:t>
+      </w:r>
+    </w:p>
+    <w:p>
+      <w:pPr>
+        <w:pStyle w:val="a3"/>
+        <w:tabs>
+          <w:tab w:val="left" w:pos="1020"/>
+        </w:tabs>
+        <w:ind w:left="1440"/>
+      </w:pPr>
+    </w:p>
+    <w:p>
+      <w:pPr>
+        <w:pStyle w:val="a3"/>
+        <w:numPr>
+          <w:ilvl w:val="0"/>
+          <w:numId w:val="9"/>
+        </w:numPr>
+        <w:tabs>
+          <w:tab w:val="left" w:pos="1020"/>
+        </w:tabs>
+      </w:pPr>
+      <w:r>
+        <w:t>Το σύστημα εμφανίζει ένα αναδυόμενο παράθυρο, στο οποίο ο χρήστης εξουσιοδοτεί τη λήψη των απαραίτητων στοιχείων από το σύστημα.</w:t>
+      </w:r>
+    </w:p>
+    <w:p>
+      <w:pPr>
+        <w:pStyle w:val="a3"/>
+      </w:pPr>
+    </w:p>
+    <w:p>
+      <w:pPr>
+        <w:pStyle w:val="a3"/>
+        <w:numPr>
+          <w:ilvl w:val="0"/>
+          <w:numId w:val="9"/>
+        </w:numPr>
+        <w:tabs>
+          <w:tab w:val="left" w:pos="1020"/>
+        </w:tabs>
+      </w:pPr>
+      <w:r>
+        <w:t>Ο χρήστης δίνει την συγκατάθεσή του, πατώντας το πλήκτρο αποδοχής.</w:t>
+      </w:r>
+    </w:p>
+    <w:p>
+      <w:pPr>
+        <w:pStyle w:val="a3"/>
+        <w:tabs>
+          <w:tab w:val="left" w:pos="1020"/>
+        </w:tabs>
+        <w:ind w:left="1440"/>
+      </w:pPr>
+    </w:p>
+    <w:p>
+      <w:pPr>
+        <w:pStyle w:val="a3"/>
+        <w:numPr>
+          <w:ilvl w:val="0"/>
+          <w:numId w:val="9"/>
+        </w:numPr>
+        <w:tabs>
+          <w:tab w:val="left" w:pos="1020"/>
+        </w:tabs>
+      </w:pPr>
+      <w:r>
+        <w:t xml:space="preserve">Το σύστημα λαμβάνει τα στοιχεία τραπεζικού λογαριασμού του χρήστη, επιτρέποντας την σύνδεση με το σύστημα </w:t>
+      </w:r>
+      <w:r>
+        <w:rPr>
+          <w:lang w:val="en-US"/>
+        </w:rPr>
+        <w:t>taxisnet</w:t>
+      </w:r>
+      <w:r>
+        <w:t>.</w:t>
+      </w:r>
+    </w:p>
+    <w:p>
+      <w:pPr>
+        <w:pStyle w:val="a3"/>
+      </w:pPr>
+    </w:p>
+    <w:p>
+      <w:pPr>
+        <w:pStyle w:val="a3"/>
+        <w:numPr>
+          <w:ilvl w:val="0"/>
+          <w:numId w:val="9"/>
+        </w:numPr>
+        <w:tabs>
+          <w:tab w:val="left" w:pos="1020"/>
+        </w:tabs>
+      </w:pPr>
+      <w:r>
+        <w:t>Το σύστημα λαμβάνει τα απαραίτητα έγγραφα, όπως το εκκαθαριστικό σημείωμα και το Ε9, το οποίο υποδεικνύει τα περιουσιακά στοιχεία του χρήστη.</w:t>
+      </w:r>
+    </w:p>
+    <w:p>
+      <w:pPr>
+        <w:pStyle w:val="a3"/>
+      </w:pPr>
+    </w:p>
+    <w:p>
+      <w:pPr>
+        <w:pStyle w:val="a3"/>
+        <w:numPr>
+          <w:ilvl w:val="0"/>
+          <w:numId w:val="9"/>
+        </w:numPr>
+        <w:tabs>
+          <w:tab w:val="left" w:pos="1020"/>
+        </w:tabs>
+      </w:pPr>
+      <w:r>
+        <w:t>Το σύστημα επικοινωνεί με το σύστημα πληροφοριών «Τειρεσίας», το οποίο ελέγχει αν στον συγκεκριμένο χρήστη υπάρχουν καταχωρήσεις ακάλυπτων επιταγών, οφειλών ή κόκκινων δανείων.</w:t>
+      </w:r>
+    </w:p>
+    <w:p>
+      <w:pPr>
+        <w:pStyle w:val="a3"/>
+      </w:pPr>
+    </w:p>
+    <w:p>
+      <w:pPr>
+        <w:pStyle w:val="a3"/>
+        <w:numPr>
+          <w:ilvl w:val="0"/>
+          <w:numId w:val="9"/>
+        </w:numPr>
+        <w:tabs>
+          <w:tab w:val="left" w:pos="1020"/>
+        </w:tabs>
+      </w:pPr>
+      <w:r>
+        <w:t>Το σύστημα συγκεντρώνει όλα τα παραπάνω έγγραφα, τα οποία αποθηκεύονται στην βάση δεδομένων του συστήματος και υπόκεινται σε εξέταση.</w:t>
+      </w:r>
+    </w:p>
+    <w:p>
+      <w:pPr>
+        <w:pStyle w:val="a3"/>
+      </w:pPr>
+    </w:p>
+    <w:p>
+      <w:pPr>
+        <w:pStyle w:val="a3"/>
+        <w:numPr>
+          <w:ilvl w:val="0"/>
+          <w:numId w:val="9"/>
+        </w:numPr>
+        <w:tabs>
+          <w:tab w:val="left" w:pos="1020"/>
+        </w:tabs>
+      </w:pPr>
+      <w:r>
+        <w:t xml:space="preserve">Το σύστημα εξετάζει τα παραπάνω δεδομένα, μέσω </w:t>
+      </w:r>
+      <w:r>
+        <w:rPr>
+          <w:lang w:val="en-US"/>
+        </w:rPr>
+        <w:t>AI</w:t>
+      </w:r>
+      <w:r>
+        <w:t xml:space="preserve"> </w:t>
+      </w:r>
+      <w:r>
+        <w:t>αλγορίθμων.</w:t>
+      </w:r>
+    </w:p>
+    <w:p>
+      <w:pPr>
+        <w:pStyle w:val="a3"/>
+      </w:pPr>
+    </w:p>
+    <w:p>
+      <w:pPr>
+        <w:pStyle w:val="a3"/>
+        <w:numPr>
+          <w:ilvl w:val="0"/>
+          <w:numId w:val="9"/>
+        </w:numPr>
+        <w:tabs>
+          <w:tab w:val="left" w:pos="1020"/>
+        </w:tabs>
+      </w:pPr>
+      <w:r>
+        <w:t>Το σύστημα εγκρίνει την δανειοδότηση στον συγκεκριμένο χρήστη, σύμφωνα με τα αποτελέσματα του αλγορίθμου.</w:t>
+      </w:r>
+    </w:p>
+    <w:p>
+      <w:pPr>
+        <w:pStyle w:val="a3"/>
+      </w:pPr>
+    </w:p>
+    <w:p>
+      <w:pPr>
+        <w:pStyle w:val="a3"/>
+        <w:numPr>
+          <w:ilvl w:val="0"/>
+          <w:numId w:val="9"/>
+        </w:numPr>
+        <w:tabs>
+          <w:tab w:val="left" w:pos="1020"/>
+        </w:tabs>
+      </w:pPr>
+      <w:r>
+        <w:t xml:space="preserve"> Το σύστημα μεταφέρεται στην οθόνη «</w:t>
+      </w:r>
+      <w:proofErr w:type="spellStart"/>
+      <w:r>
+        <w:rPr>
+          <w:lang w:val="en-US"/>
+        </w:rPr>
+        <w:t>myVault</w:t>
+      </w:r>
+      <w:proofErr w:type="spellEnd"/>
+      <w:r>
+        <w:t xml:space="preserve"> </w:t>
+      </w:r>
+      <w:r>
+        <w:rPr>
+          <w:lang w:val="en-US"/>
+        </w:rPr>
+        <w:t>Quick</w:t>
+      </w:r>
+      <w:r>
+        <w:t xml:space="preserve"> </w:t>
+      </w:r>
+      <w:r>
+        <w:rPr>
+          <w:lang w:val="en-US"/>
+        </w:rPr>
+        <w:t>Loan</w:t>
+      </w:r>
+      <w:r>
+        <w:t>»</w:t>
+      </w:r>
+      <w:r>
+        <w:t xml:space="preserve">, </w:t>
+      </w:r>
+      <w:r>
+        <w:t>στην οποία εμφανίζει τις δυνατότητες δανειοδότησης που αφορούν το πόσο  (</w:t>
+      </w:r>
+      <w:r>
+        <w:rPr>
+          <w:lang w:val="en-US"/>
+        </w:rPr>
+        <w:t>Amount</w:t>
+      </w:r>
+      <w:r>
+        <w:t>)</w:t>
+      </w:r>
+      <w:r>
+        <w:t xml:space="preserve">, </w:t>
+      </w:r>
+      <w:r>
+        <w:t>τη διάρκεια (</w:t>
+      </w:r>
+      <w:r>
+        <w:rPr>
+          <w:lang w:val="en-US"/>
+        </w:rPr>
+        <w:t>Duration</w:t>
+      </w:r>
+      <w:r>
+        <w:t>) και το επιτόκιο δανεισμού (</w:t>
+      </w:r>
+      <w:r>
+        <w:rPr>
+          <w:lang w:val="en-US"/>
+        </w:rPr>
+        <w:t>Fix</w:t>
+      </w:r>
+      <w:r>
+        <w:t xml:space="preserve"> </w:t>
+      </w:r>
+      <w:r>
+        <w:rPr>
+          <w:lang w:val="en-US"/>
+        </w:rPr>
+        <w:t>Interest</w:t>
+      </w:r>
+      <w:r>
+        <w:t xml:space="preserve"> </w:t>
+      </w:r>
+      <w:r>
+        <w:rPr>
+          <w:lang w:val="en-US"/>
+        </w:rPr>
+        <w:t>Rate</w:t>
+      </w:r>
+      <w:r>
+        <w:t>)</w:t>
+      </w:r>
+      <w:r>
+        <w:t>.</w:t>
+      </w:r>
+    </w:p>
+    <w:p>
+      <w:pPr>
+        <w:pStyle w:val="a3"/>
+      </w:pPr>
+    </w:p>
+    <w:p>
+      <w:pPr>
+        <w:pStyle w:val="a3"/>
+        <w:numPr>
+          <w:ilvl w:val="0"/>
+          <w:numId w:val="9"/>
+        </w:numPr>
+        <w:tabs>
+          <w:tab w:val="left" w:pos="1020"/>
+        </w:tabs>
+      </w:pPr>
+      <w:r>
+        <w:t>Ο χρήστης συμπληρώνει τα παραπάνω πεδία, επιβεβαιώνοντας τις επιλογές αυτές πατώντας το πλήκτρο αποδοχής (</w:t>
+      </w:r>
+      <w:r>
+        <w:rPr>
+          <w:lang w:val="en-US"/>
+        </w:rPr>
+        <w:t>Confirm</w:t>
+      </w:r>
+      <w:r>
+        <w:t>).</w:t>
+      </w:r>
+    </w:p>
+    <w:p>
+      <w:pPr>
+        <w:pStyle w:val="a3"/>
+      </w:pPr>
+    </w:p>
+    <w:p>
+      <w:pPr>
+        <w:pStyle w:val="a3"/>
+        <w:numPr>
+          <w:ilvl w:val="0"/>
+          <w:numId w:val="9"/>
+        </w:numPr>
+        <w:tabs>
+          <w:tab w:val="left" w:pos="1020"/>
+        </w:tabs>
+      </w:pPr>
+      <w:r>
+        <w:t>Το σύστημα επιβεβαιώνει τη δανειοδότηση, καταχωρώντας την στη βάση δεδομένων.</w:t>
+      </w:r>
+    </w:p>
+    <w:p>
+      <w:pPr>
+        <w:pStyle w:val="a3"/>
+      </w:pPr>
+    </w:p>
+    <w:p>
+      <w:pPr>
+        <w:pStyle w:val="a3"/>
+        <w:numPr>
+          <w:ilvl w:val="0"/>
+          <w:numId w:val="9"/>
+        </w:numPr>
+        <w:tabs>
+          <w:tab w:val="left" w:pos="1020"/>
+        </w:tabs>
+      </w:pPr>
+      <w:r>
+        <w:t>Το σύστημα μεταφέρει το πόσο δανειοδότησης στον τραπεζικό λογαριασμό του χρήστη</w:t>
+      </w:r>
+      <w:r>
+        <w:t xml:space="preserve">, </w:t>
+      </w:r>
+      <w:r>
+        <w:t>ανανεώνοντας το τρέχον διαθέσιμο υπόλοιπό του.</w:t>
+      </w:r>
+    </w:p>
+    <w:p>
+      <w:pPr>
+        <w:pStyle w:val="a3"/>
+      </w:pPr>
+    </w:p>
+    <w:p>
+      <w:pPr>
+        <w:pStyle w:val="a3"/>
+        <w:numPr>
+          <w:ilvl w:val="0"/>
+          <w:numId w:val="9"/>
+        </w:numPr>
+        <w:tabs>
+          <w:tab w:val="left" w:pos="1020"/>
+        </w:tabs>
+      </w:pPr>
+      <w:r>
+        <w:t xml:space="preserve">Το σύστημα μεταφέρεται στην αρχική οθόνη </w:t>
+      </w:r>
+      <w:r>
+        <w:t>“</w:t>
+      </w:r>
+      <w:r>
+        <w:rPr>
+          <w:lang w:val="en-US"/>
+        </w:rPr>
+        <w:t>Home</w:t>
+      </w:r>
+      <w:r>
+        <w:t>”.</w:t>
+      </w:r>
+    </w:p>
+    <w:p>
+      <w:pPr>
+        <w:tabs>
+          <w:tab w:val="left" w:pos="1020"/>
+        </w:tabs>
+      </w:pPr>
+    </w:p>
+    <w:p>
+      <w:pPr>
+        <w:pStyle w:val="a3"/>
+        <w:rPr>
+          <w:color w:val="0070C0"/>
+          <w:u w:val="single"/>
+        </w:rPr>
+      </w:pPr>
+    </w:p>
+    <w:p>
+      <w:pPr>
+        <w:pStyle w:val="a3"/>
+        <w:rPr>
+          <w:color w:val="0070C0"/>
+          <w:u w:val="single"/>
+        </w:rPr>
+      </w:pPr>
+    </w:p>
+    <w:p>
+      <w:pPr>
+        <w:pStyle w:val="a3"/>
+        <w:rPr>
+          <w:b/>
+          <w:bCs/>
+          <w:color w:val="0070C0"/>
+          <w:u w:val="single"/>
+        </w:rPr>
+      </w:pPr>
+      <w:r>
+        <w:rPr>
+          <w:b/>
+          <w:bCs/>
+          <w:color w:val="0070C0"/>
+          <w:u w:val="single"/>
+        </w:rPr>
+        <w:t>Εναλλακτική ροή 1:</w:t>
+      </w:r>
+    </w:p>
+    <w:p>
+      <w:pPr>
+        <w:pStyle w:val="a3"/>
+        <w:rPr>
+          <w:color w:val="0070C0"/>
+          <w:u w:val="single"/>
+        </w:rPr>
+      </w:pPr>
+    </w:p>
+    <w:p>
+      <w:pPr>
+        <w:pStyle w:val="a3"/>
+      </w:pPr>
+      <w:r>
+        <w:t xml:space="preserve">3.1. </w:t>
+      </w:r>
+      <w:r>
+        <w:t xml:space="preserve"> Ο χρήστης δεν δίνει την συγκατάθεσή του</w:t>
+      </w:r>
+      <w:r>
+        <w:t xml:space="preserve"> </w:t>
+      </w:r>
+      <w:r>
+        <w:t xml:space="preserve">πατώντας το πλήκτρο απόρριψης </w:t>
+      </w:r>
+      <w:r>
+        <w:t>“</w:t>
+      </w:r>
+      <w:r>
+        <w:rPr>
+          <w:lang w:val="en-US"/>
+        </w:rPr>
+        <w:t>cancel</w:t>
+      </w:r>
+      <w:r>
+        <w:t>”</w:t>
+      </w:r>
+      <w:r>
+        <w:t>.</w:t>
+      </w:r>
+    </w:p>
+    <w:p>
+      <w:pPr>
+        <w:pStyle w:val="a3"/>
+      </w:pPr>
+    </w:p>
+    <w:p>
+      <w:pPr>
+        <w:pStyle w:val="a3"/>
+      </w:pPr>
+      <w:r>
+        <w:t xml:space="preserve">3.2.  Το σύστημα μεταφέρεται στην οθόνη </w:t>
+      </w:r>
+      <w:r>
+        <w:t>“</w:t>
+      </w:r>
+      <w:r>
+        <w:t xml:space="preserve"> </w:t>
+      </w:r>
+      <w:r>
+        <w:rPr>
+          <w:lang w:val="en-US"/>
+        </w:rPr>
+        <w:t>My</w:t>
+      </w:r>
+      <w:r>
+        <w:t xml:space="preserve"> </w:t>
+      </w:r>
+      <w:r>
+        <w:rPr>
+          <w:lang w:val="en-US"/>
+        </w:rPr>
+        <w:t>Profile</w:t>
+      </w:r>
+      <w:r>
+        <w:t xml:space="preserve"> ”.</w:t>
+      </w:r>
+    </w:p>
+    <w:p>
+      <w:pPr>
+        <w:pStyle w:val="a3"/>
+      </w:pPr>
+    </w:p>
+    <w:p>
+      <w:pPr>
+        <w:pStyle w:val="a3"/>
+      </w:pPr>
+    </w:p>
+    <w:p>
+      <w:pPr>
+        <w:pStyle w:val="a3"/>
+      </w:pPr>
+    </w:p>
+    <w:p>
+      <w:pPr>
+        <w:pStyle w:val="a3"/>
+        <w:rPr>
+          <w:b/>
+          <w:bCs/>
+          <w:color w:val="0070C0"/>
+          <w:u w:val="single"/>
+        </w:rPr>
+      </w:pPr>
+      <w:r>
+        <w:rPr>
+          <w:b/>
+          <w:bCs/>
+          <w:color w:val="0070C0"/>
+          <w:u w:val="single"/>
+        </w:rPr>
+        <w:t>Εναλλακτική ροή 2:</w:t>
+      </w:r>
+    </w:p>
+    <w:p>
+      <w:pPr>
+        <w:tabs>
+          <w:tab w:val="left" w:pos="1020"/>
+        </w:tabs>
+      </w:pPr>
+    </w:p>
+    <w:p>
+      <w:pPr>
+        <w:tabs>
+          <w:tab w:val="left" w:pos="1020"/>
+        </w:tabs>
+        <w:ind w:left="709"/>
+      </w:pPr>
+      <w:r>
+        <w:t xml:space="preserve">9.1. </w:t>
+      </w:r>
+      <w:r>
+        <w:t>Το σύστημα απορρίπτει την δανειοδότηση στον συγκεκριμένο χρήστη, σύμφωνα με τα αποτελέσματα του αλγορίθμου.</w:t>
+      </w:r>
+    </w:p>
+    <w:p>
+      <w:pPr>
+        <w:tabs>
+          <w:tab w:val="left" w:pos="1020"/>
+        </w:tabs>
+        <w:ind w:left="709"/>
+      </w:pPr>
+    </w:p>
+    <w:p>
+      <w:pPr>
+        <w:tabs>
+          <w:tab w:val="left" w:pos="1020"/>
+        </w:tabs>
+        <w:ind w:left="709"/>
+      </w:pPr>
+      <w:r>
+        <w:t>9.2. Το σύστημα εμφανίζει ένα αναδυόμενο παράθυρο, στο οποίο περιγράφει τα αίτια απόρριψης της δανειοδότησης.</w:t>
+      </w:r>
+    </w:p>
+    <w:p>
+      <w:pPr>
+        <w:tabs>
+          <w:tab w:val="left" w:pos="1020"/>
+        </w:tabs>
+        <w:ind w:left="709"/>
+      </w:pPr>
+    </w:p>
+    <w:p>
+      <w:pPr>
+        <w:tabs>
+          <w:tab w:val="left" w:pos="1020"/>
+        </w:tabs>
+        <w:ind w:left="709"/>
+      </w:pPr>
+      <w:r>
+        <w:t xml:space="preserve">9.3. Το σύστημα απορρίπτει το αίτημα γρήγορου δανείου και επιστρέφει στην οθόνη </w:t>
+      </w:r>
+      <w:r>
+        <w:t>“</w:t>
+      </w:r>
+      <w:r>
+        <w:t xml:space="preserve"> </w:t>
+      </w:r>
+      <w:r>
+        <w:rPr>
+          <w:lang w:val="en-US"/>
+        </w:rPr>
+        <w:t>My</w:t>
+      </w:r>
+      <w:r>
+        <w:t xml:space="preserve"> </w:t>
+      </w:r>
+      <w:r>
+        <w:rPr>
+          <w:lang w:val="en-US"/>
+        </w:rPr>
+        <w:t>Profile</w:t>
+      </w:r>
+      <w:r>
+        <w:t xml:space="preserve"> ”.</w:t>
+      </w:r>
+    </w:p>
+    <w:p>
+      <w:pPr>
+        <w:tabs>
+          <w:tab w:val="left" w:pos="1020"/>
+        </w:tabs>
+      </w:pPr>
+    </w:p>
+    <w:p>
+      <w:pPr>
+        <w:tabs>
+          <w:tab w:val="left" w:pos="1020"/>
+        </w:tabs>
+      </w:pPr>
+    </w:p>
+    <w:p>
+      <w:pPr>
+        <w:pStyle w:val="a3"/>
+        <w:rPr>
+          <w:b/>
+          <w:bCs/>
+          <w:color w:val="0070C0"/>
+          <w:u w:val="single"/>
+        </w:rPr>
+      </w:pPr>
+      <w:r>
+        <w:rPr>
+          <w:b/>
+          <w:bCs/>
+          <w:color w:val="0070C0"/>
+          <w:u w:val="single"/>
+        </w:rPr>
+        <w:t xml:space="preserve">Εναλλακτική ροή </w:t>
+      </w:r>
+      <w:r>
+        <w:rPr>
+          <w:b/>
+          <w:bCs/>
+          <w:color w:val="0070C0"/>
+          <w:u w:val="single"/>
+          <w:lang w:val="en-US"/>
+        </w:rPr>
+        <w:t>3</w:t>
+      </w:r>
+      <w:r>
+        <w:rPr>
+          <w:b/>
+          <w:bCs/>
+          <w:color w:val="0070C0"/>
+          <w:u w:val="single"/>
+        </w:rPr>
+        <w:t>:</w:t>
+      </w:r>
+    </w:p>
+    <w:p>
+      <w:pPr>
+        <w:tabs>
+          <w:tab w:val="left" w:pos="1020"/>
+        </w:tabs>
+        <w:ind w:firstLine="720"/>
+      </w:pPr>
+    </w:p>
+    <w:p>
+      <w:pPr>
+        <w:pStyle w:val="a3"/>
+        <w:numPr>
+          <w:ilvl w:val="1"/>
+          <w:numId w:val="5"/>
+        </w:numPr>
+        <w:tabs>
+          <w:tab w:val="left" w:pos="1020"/>
+        </w:tabs>
+      </w:pPr>
+      <w:r>
+        <w:t xml:space="preserve">Ο χρήστης ακυρώνει την διαδικασία υποβολής δανείου, πατώντας το πλήκτρο ακύρωσης </w:t>
+      </w:r>
+      <w:r>
+        <w:t>“</w:t>
+      </w:r>
+      <w:r>
+        <w:rPr>
+          <w:lang w:val="en-US"/>
+        </w:rPr>
+        <w:t>Cancel</w:t>
+      </w:r>
+      <w:r>
+        <w:t>”.</w:t>
+      </w:r>
+    </w:p>
+    <w:p>
+      <w:pPr>
+        <w:pStyle w:val="a3"/>
+        <w:tabs>
+          <w:tab w:val="left" w:pos="1020"/>
+        </w:tabs>
+        <w:ind w:left="1200"/>
+      </w:pPr>
+    </w:p>
+    <w:p>
+      <w:pPr>
+        <w:pStyle w:val="a3"/>
+        <w:numPr>
+          <w:ilvl w:val="1"/>
+          <w:numId w:val="5"/>
+        </w:numPr>
+        <w:tabs>
+          <w:tab w:val="left" w:pos="1020"/>
+        </w:tabs>
+      </w:pPr>
+      <w:r>
+        <w:t xml:space="preserve">Το σύστημα απορρίπτει το αίτημα γρήγορου δανείου και επιστρέφει στην οθόνη </w:t>
+      </w:r>
+      <w:r>
+        <w:t>“</w:t>
+      </w:r>
+      <w:r>
+        <w:rPr>
+          <w:lang w:val="en-US"/>
+        </w:rPr>
+        <w:t>My</w:t>
+      </w:r>
+      <w:r>
+        <w:t xml:space="preserve"> </w:t>
+      </w:r>
+      <w:r>
+        <w:rPr>
+          <w:lang w:val="en-US"/>
+        </w:rPr>
+        <w:t>Profile</w:t>
+      </w:r>
+      <w:r>
+        <w:t>”.</w:t>
+      </w:r>
+    </w:p>
+    <w:p>
+      <w:pPr>
+        <w:tabs>
+          <w:tab w:val="left" w:pos="1020"/>
+        </w:tabs>
+      </w:pPr>
+    </w:p>
+    <w:p>
+      <w:pPr>
+        <w:tabs>
+          <w:tab w:val="left" w:pos="1020"/>
+        </w:tabs>
+      </w:pPr>
+    </w:p>
+    <w:p>
+      <w:pPr>
+        <w:tabs>
+          <w:tab w:val="left" w:pos="1020"/>
+        </w:tabs>
+      </w:pPr>
+    </w:p>
+    <w:p>
+      <w:pPr>
+        <w:tabs>
+          <w:tab w:val="left" w:pos="1020"/>
+        </w:tabs>
+      </w:pPr>
+    </w:p>
+    <w:p>
+      <w:pPr>
+        <w:tabs>
+          <w:tab w:val="left" w:pos="1020"/>
+        </w:tabs>
+      </w:pPr>
+    </w:p>
+    <w:p>
+      <w:pPr>
+        <w:tabs>
+          <w:tab w:val="left" w:pos="1020"/>
+        </w:tabs>
+      </w:pPr>
+    </w:p>
+    <w:p>
+      <w:pPr>
+        <w:tabs>
+          <w:tab w:val="left" w:pos="1020"/>
+        </w:tabs>
+      </w:pPr>
+    </w:p>
+    <w:p>
+      <w:pPr>
+        <w:tabs>
+          <w:tab w:val="left" w:pos="1020"/>
+        </w:tabs>
+      </w:pPr>
+    </w:p>
+    <w:p>
+      <w:pPr>
+        <w:tabs>
+          <w:tab w:val="left" w:pos="1020"/>
+        </w:tabs>
+      </w:pPr>
+    </w:p>
+    <w:p>
+      <w:pPr>
+        <w:tabs>
+          <w:tab w:val="left" w:pos="1020"/>
+        </w:tabs>
+      </w:pPr>
+    </w:p>
+    <w:p>
+      <w:pPr>
+        <w:tabs>
+          <w:tab w:val="left" w:pos="1020"/>
+        </w:tabs>
+      </w:pPr>
+    </w:p>
+    <w:p>
+      <w:pPr>
+        <w:pStyle w:val="a3"/>
+        <w:numPr>
+          <w:ilvl w:val="0"/>
+          <w:numId w:val="8"/>
+        </w:numPr>
+        <w:spacing w:after="160" w:line="259" w:lineRule="auto"/>
+        <w:rPr>
+          <w:b/>
+          <w:bCs/>
+          <w:sz w:val="28"/>
+          <w:szCs w:val="28"/>
+        </w:rPr>
+      </w:pPr>
+      <w:proofErr w:type="spellStart"/>
+      <w:r>
+        <w:rPr>
+          <w:b/>
+          <w:bCs/>
+          <w:sz w:val="28"/>
+          <w:szCs w:val="28"/>
+        </w:rPr>
+        <w:t>Kid</w:t>
+      </w:r>
+      <w:proofErr w:type="spellEnd"/>
+      <w:r>
+        <w:rPr>
+          <w:b/>
+          <w:bCs/>
+          <w:sz w:val="28"/>
+          <w:szCs w:val="28"/>
+        </w:rPr>
+        <w:t xml:space="preserve"> </w:t>
+      </w:r>
+      <w:proofErr w:type="spellStart"/>
+      <w:r>
+        <w:rPr>
+          <w:b/>
+          <w:bCs/>
+          <w:sz w:val="28"/>
+          <w:szCs w:val="28"/>
+        </w:rPr>
+        <w:t>Α</w:t>
+      </w:r>
+      <w:r>
+        <w:rPr>
+          <w:b/>
+          <w:bCs/>
+          <w:sz w:val="28"/>
+          <w:szCs w:val="28"/>
+        </w:rPr>
+        <w:t>ccount</w:t>
+      </w:r>
+      <w:proofErr w:type="spellEnd"/>
+      <w:r>
+        <w:rPr>
+          <w:b/>
+          <w:bCs/>
+          <w:sz w:val="28"/>
+          <w:szCs w:val="28"/>
+        </w:rPr>
+        <w:t xml:space="preserve"> με δυνατότητα ελέγχου μόνο από τον γονέα.</w:t>
+      </w:r>
+    </w:p>
+    <w:p>
+      <w:pPr>
+        <w:pStyle w:val="a3"/>
+        <w:rPr>
+          <w:color w:val="0070C0"/>
+          <w:u w:val="single"/>
+        </w:rPr>
+      </w:pPr>
+    </w:p>
+    <w:p>
+      <w:pPr>
+        <w:pStyle w:val="a3"/>
+        <w:rPr>
+          <w:color w:val="0070C0"/>
+          <w:u w:val="single"/>
+        </w:rPr>
+      </w:pPr>
+    </w:p>
+    <w:p>
+      <w:pPr>
+        <w:pStyle w:val="a3"/>
+        <w:rPr>
+          <w:b/>
+          <w:bCs/>
+          <w:color w:val="0070C0"/>
+          <w:u w:val="single"/>
+        </w:rPr>
+      </w:pPr>
+      <w:r>
+        <w:rPr>
+          <w:b/>
+          <w:bCs/>
+          <w:color w:val="0070C0"/>
+          <w:u w:val="single"/>
+        </w:rPr>
+        <w:t>Βασική ροή:</w:t>
+      </w:r>
+    </w:p>
+    <w:p>
+      <w:pPr>
+        <w:pStyle w:val="a3"/>
+        <w:rPr>
+          <w:color w:val="0070C0"/>
+          <w:u w:val="single"/>
+        </w:rPr>
+      </w:pPr>
+    </w:p>
+    <w:p>
+      <w:pPr>
+        <w:pStyle w:val="a3"/>
+        <w:numPr>
+          <w:ilvl w:val="0"/>
+          <w:numId w:val="10"/>
+        </w:numPr>
+      </w:pPr>
+      <w:r>
+        <w:t xml:space="preserve">Ο χρήστης επιθυμεί να δημιουργήσει ένα </w:t>
+      </w:r>
+      <w:r>
+        <w:rPr>
+          <w:lang w:val="en-US"/>
+        </w:rPr>
+        <w:t>Kid</w:t>
+      </w:r>
+      <w:r>
+        <w:t xml:space="preserve"> </w:t>
+      </w:r>
+      <w:r>
+        <w:rPr>
+          <w:lang w:val="en-US"/>
+        </w:rPr>
+        <w:t>Account</w:t>
+      </w:r>
+      <w:r>
+        <w:t xml:space="preserve">, </w:t>
+      </w:r>
+      <w:r>
+        <w:t xml:space="preserve">πατώντας το αντίστοιχο πλήκτρο </w:t>
+      </w:r>
+      <w:r>
+        <w:t>“</w:t>
+      </w:r>
+      <w:r>
+        <w:rPr>
+          <w:lang w:val="en-US"/>
+        </w:rPr>
+        <w:t>Learn</w:t>
+      </w:r>
+      <w:r>
+        <w:t xml:space="preserve"> </w:t>
+      </w:r>
+      <w:r>
+        <w:rPr>
+          <w:lang w:val="en-US"/>
+        </w:rPr>
+        <w:t>More</w:t>
+      </w:r>
+      <w:r>
+        <w:t xml:space="preserve">” </w:t>
+      </w:r>
+      <w:r>
+        <w:t xml:space="preserve">του πεδίου </w:t>
+      </w:r>
+      <w:r>
+        <w:t>“</w:t>
+      </w:r>
+      <w:r>
+        <w:rPr>
+          <w:lang w:val="en-US"/>
+        </w:rPr>
+        <w:t>Kid</w:t>
+      </w:r>
+      <w:r>
+        <w:t xml:space="preserve"> </w:t>
+      </w:r>
+      <w:r>
+        <w:rPr>
+          <w:lang w:val="en-US"/>
+        </w:rPr>
+        <w:t>Account</w:t>
+      </w:r>
+      <w:r>
+        <w:t xml:space="preserve"> ”.</w:t>
+      </w:r>
+    </w:p>
+    <w:p>
+      <w:pPr>
+        <w:pStyle w:val="a3"/>
+        <w:ind w:left="1080"/>
+      </w:pPr>
+    </w:p>
+    <w:p>
+      <w:pPr>
+        <w:pStyle w:val="a3"/>
+        <w:numPr>
+          <w:ilvl w:val="0"/>
+          <w:numId w:val="10"/>
+        </w:numPr>
+      </w:pPr>
+      <w:r>
+        <w:t xml:space="preserve">Το σύστημα μεταφέρεται στην αντίστοιχη οθόνη, η οποία δίνει τη δυνατότητα δημιουργίας νέου </w:t>
+      </w:r>
+      <w:r>
+        <w:rPr>
+          <w:lang w:val="en-US"/>
+        </w:rPr>
+        <w:t>Kid</w:t>
+      </w:r>
+      <w:r>
+        <w:t xml:space="preserve"> </w:t>
+      </w:r>
+      <w:r>
+        <w:rPr>
+          <w:lang w:val="en-US"/>
+        </w:rPr>
+        <w:t>Account</w:t>
+      </w:r>
+      <w:r>
+        <w:t xml:space="preserve"> ή τη διαχείριση των ήδη υπαρχόντων. </w:t>
+      </w:r>
+    </w:p>
+    <w:p>
+      <w:pPr>
+        <w:pStyle w:val="a3"/>
+      </w:pPr>
+    </w:p>
+    <w:p>
+      <w:pPr>
+        <w:pStyle w:val="a3"/>
+        <w:numPr>
+          <w:ilvl w:val="0"/>
+          <w:numId w:val="10"/>
+        </w:numPr>
+      </w:pPr>
+      <w:r>
         <w:lastRenderedPageBreak/>
+        <w:t>Ο χρήστης πατάει το πλήκτρο προσθήκης νέου λογαριασμού</w:t>
+      </w:r>
+      <w:r>
+        <w:t xml:space="preserve"> </w:t>
+      </w:r>
+      <w:r>
+        <w:rPr>
+          <w:lang w:val="en-US"/>
+        </w:rPr>
+        <w:t>Plus</w:t>
+      </w:r>
+      <w:r>
+        <w:t xml:space="preserve"> </w:t>
+      </w:r>
+      <w:r>
+        <w:rPr>
+          <w:lang w:val="en-US"/>
+        </w:rPr>
+        <w:t>Button</w:t>
+      </w:r>
+      <w:r>
+        <w:t xml:space="preserve"> (+)</w:t>
+      </w:r>
+      <w:r>
+        <w:t>.</w:t>
+      </w:r>
+      <w:r>
+        <w:t xml:space="preserve"> </w:t>
+      </w:r>
+    </w:p>
+    <w:p/>
+    <w:p>
+      <w:pPr>
+        <w:pStyle w:val="a3"/>
+        <w:numPr>
+          <w:ilvl w:val="0"/>
+          <w:numId w:val="10"/>
+        </w:numPr>
+      </w:pPr>
+      <w:r>
+        <w:rPr>
+          <w:lang w:val="en-US"/>
+        </w:rPr>
+        <w:t>To</w:t>
+      </w:r>
+      <w:r>
+        <w:t xml:space="preserve"> </w:t>
+      </w:r>
+      <w:r>
+        <w:t>σύστημα εμφανίζει ένα παράθυρο, το οποίο περιλαμβάνει πεδία συμπλήρωσης των στοιχείων του ανήλικου</w:t>
+      </w:r>
+      <w:r>
+        <w:t xml:space="preserve"> </w:t>
+      </w:r>
+      <w:r>
+        <w:t>δικαιούχου (Ονοματεπώνυμο, Ημερομηνία Γέννησης) και προσκόμισης απαραίτητων εγγράφων (Φωτοαντίγραφο Αστυνομικής Ταυτότητας, Πιστοποιητικό Γέννησης).</w:t>
+      </w:r>
+    </w:p>
+    <w:p>
+      <w:pPr>
+        <w:pStyle w:val="a3"/>
+      </w:pPr>
+    </w:p>
+    <w:p>
+      <w:pPr>
+        <w:pStyle w:val="a3"/>
+        <w:numPr>
+          <w:ilvl w:val="0"/>
+          <w:numId w:val="10"/>
+        </w:numPr>
+      </w:pPr>
+      <w:r>
+        <w:t xml:space="preserve">Το σύστημα εξετάζει μέσω </w:t>
+      </w:r>
+      <w:r>
+        <w:rPr>
+          <w:lang w:val="en-US"/>
+        </w:rPr>
+        <w:t>AI</w:t>
+      </w:r>
+      <w:r>
+        <w:t xml:space="preserve"> </w:t>
+      </w:r>
+      <w:r>
+        <w:t>αλγορίθμου την εγκυρότητα των παραπάνω εγγράφων.</w:t>
+      </w:r>
+    </w:p>
+    <w:p>
+      <w:pPr>
+        <w:pStyle w:val="a3"/>
+      </w:pPr>
+    </w:p>
+    <w:p>
+      <w:pPr>
+        <w:pStyle w:val="a3"/>
+        <w:numPr>
+          <w:ilvl w:val="0"/>
+          <w:numId w:val="10"/>
+        </w:numPr>
+      </w:pPr>
+      <w:r>
+        <w:t>Το σύστημα αποδέχεται τα παραπάνω δικαιολογητικά και προχωρά στη δημιουργία τραπεζικού λογαριασμού στο χρήστη γονέα, με προστατευόμενο μέλος τον ανήλικο δικαιούχο.</w:t>
+      </w:r>
+    </w:p>
+    <w:p>
+      <w:pPr>
+        <w:pStyle w:val="a3"/>
+      </w:pPr>
+    </w:p>
+    <w:p>
+      <w:pPr>
+        <w:pStyle w:val="a3"/>
+        <w:numPr>
+          <w:ilvl w:val="0"/>
+          <w:numId w:val="10"/>
+        </w:numPr>
+      </w:pPr>
+      <w:r>
+        <w:t>Το σύστημα καταχωρεί στη βάση δεδομένων του τραπεζικού συστήματος</w:t>
+      </w:r>
+      <w:r>
+        <w:t xml:space="preserve"> </w:t>
+      </w:r>
+      <w:r>
+        <w:t xml:space="preserve">το νέο λογαριασμό και εμφανίζει στο ψηφιακό πορτοφόλι του χρήστη γονέα το αντίστοιχο προφίλ </w:t>
+      </w:r>
+      <w:r>
+        <w:rPr>
+          <w:lang w:val="en-US"/>
+        </w:rPr>
+        <w:t>Kid</w:t>
+      </w:r>
+      <w:r>
+        <w:t xml:space="preserve"> </w:t>
+      </w:r>
+      <w:r>
+        <w:rPr>
+          <w:lang w:val="en-US"/>
+        </w:rPr>
+        <w:t>Account</w:t>
+      </w:r>
+      <w:r>
+        <w:t>.</w:t>
+      </w:r>
+    </w:p>
+    <w:p>
+      <w:pPr>
+        <w:pStyle w:val="a3"/>
+      </w:pPr>
+    </w:p>
+    <w:p>
+      <w:pPr>
+        <w:pStyle w:val="a3"/>
+        <w:numPr>
+          <w:ilvl w:val="0"/>
+          <w:numId w:val="10"/>
+        </w:numPr>
+      </w:pPr>
+      <w:r>
+        <w:t xml:space="preserve">Το σύστημα με τη δημιουργία νέου λογαριασμού καταχωρεί αίτημα έκδοσης χρεωστικής κάρτας </w:t>
+      </w:r>
+      <w:r>
+        <w:rPr>
+          <w:lang w:val="en-US"/>
+        </w:rPr>
+        <w:t>Kid</w:t>
+      </w:r>
+      <w:r>
+        <w:t xml:space="preserve"> </w:t>
+      </w:r>
+      <w:r>
+        <w:rPr>
+          <w:lang w:val="en-US"/>
+        </w:rPr>
+        <w:t>Card</w:t>
+      </w:r>
+      <w:r>
+        <w:t>, η οποία αποστέλλεται στο χρήστη γονέα, μετά την έκδοση της.</w:t>
+      </w:r>
+    </w:p>
+    <w:p>
+      <w:pPr>
+        <w:pStyle w:val="a3"/>
+      </w:pPr>
+    </w:p>
+    <w:p>
+      <w:pPr>
+        <w:pStyle w:val="a3"/>
+        <w:numPr>
+          <w:ilvl w:val="0"/>
+          <w:numId w:val="10"/>
+        </w:numPr>
+      </w:pPr>
+      <w:r>
+        <w:t xml:space="preserve">Το σύστημα επιστρέφει στην οθόνη </w:t>
+      </w:r>
+      <w:r>
+        <w:t>“</w:t>
+      </w:r>
+      <w:r>
+        <w:rPr>
+          <w:lang w:val="en-US"/>
+        </w:rPr>
+        <w:t>Kid</w:t>
+      </w:r>
+      <w:r>
+        <w:t xml:space="preserve"> </w:t>
+      </w:r>
+      <w:r>
+        <w:rPr>
+          <w:lang w:val="en-US"/>
+        </w:rPr>
+        <w:t>Account</w:t>
+      </w:r>
+      <w:r>
+        <w:t>”.</w:t>
+      </w:r>
+      <w:r>
+        <w:br/>
+      </w:r>
+    </w:p>
+    <w:p/>
+    <w:p/>
+    <w:p>
+      <w:pPr>
+        <w:rPr>
+          <w:b/>
+          <w:bCs/>
+          <w:color w:val="0070C0"/>
+          <w:u w:val="single"/>
+        </w:rPr>
+      </w:pPr>
+      <w:r>
+        <w:rPr>
+          <w:b/>
+          <w:bCs/>
+          <w:color w:val="0070C0"/>
+          <w:u w:val="single"/>
+        </w:rPr>
         <w:t>Εναλλακτική ροή 1:</w:t>
       </w:r>
     </w:p>
     <w:p>
       <w:pPr>
-        <w:ind w:firstLine="720"/>
-      </w:pPr>
-    </w:p>
-    <w:p/>
-    <w:p>
-      <w:pPr>
-        <w:ind w:left="1134" w:hanging="414"/>
-      </w:pPr>
-      <w:r>
-        <w:t xml:space="preserve">5.1. Το σύστημα αναγνωρίζει την λανθασμένη εισαγωγή στοιχείων τραπεζικού λογαριασμού. </w:t>
-      </w:r>
-    </w:p>
-    <w:p>
-      <w:pPr>
-        <w:ind w:left="1134" w:hanging="414"/>
-      </w:pPr>
-    </w:p>
-    <w:p>
-      <w:pPr>
-        <w:ind w:left="1134" w:hanging="414"/>
-      </w:pPr>
-      <w:r>
-        <w:t xml:space="preserve">5.2. Το σύστημα εμφανίζει μήνυμα λάθους. </w:t>
-      </w:r>
-    </w:p>
-    <w:p>
-      <w:pPr>
-        <w:ind w:left="1134" w:hanging="414"/>
-      </w:pPr>
-    </w:p>
-    <w:p>
-      <w:pPr>
-        <w:ind w:left="1134" w:hanging="414"/>
-      </w:pPr>
-      <w:r>
-        <w:t>5.3  Ο χρήστης κλείνει το μήνυμα, επαναπροσδιορίζοντας τα στοιχεία της κάρτας του.</w:t>
-      </w:r>
-    </w:p>
-    <w:p>
-      <w:pPr>
-        <w:ind w:left="1134" w:hanging="414"/>
-      </w:pPr>
-    </w:p>
-    <w:p>
-      <w:pPr>
-        <w:ind w:left="1134" w:hanging="414"/>
-      </w:pPr>
-      <w:r>
-        <w:t>5.4. Η περίπτωση χρήσης συνεχίζεται από το βήμα 3 της βασικής ροής.</w:t>
-      </w:r>
-    </w:p>
-    <w:p/>
-    <w:p/>
-    <w:p/>
-    <w:p>
-      <w:pPr>
-        <w:pStyle w:val="a3"/>
-        <w:rPr>
-          <w:color w:val="0070C0"/>
-          <w:u w:val="single"/>
-        </w:rPr>
-      </w:pPr>
-      <w:r>
-        <w:rPr>
+        <w:pStyle w:val="a3"/>
+        <w:rPr>
+          <w:color w:val="0070C0"/>
+          <w:u w:val="single"/>
+        </w:rPr>
+      </w:pPr>
+    </w:p>
+    <w:p>
+      <w:pPr>
+        <w:pStyle w:val="a3"/>
+        <w:rPr>
+          <w:color w:val="0070C0"/>
+          <w:u w:val="single"/>
+        </w:rPr>
+      </w:pPr>
+    </w:p>
+    <w:p>
+      <w:pPr>
+        <w:pStyle w:val="a3"/>
+      </w:pPr>
+      <w:r>
+        <w:t>3.1.</w:t>
+      </w:r>
+      <w:r>
+        <w:t xml:space="preserve">  Ο χρήστης επιλέγει έναν από τους ήδη υπάρχοντες λογαριασμούς </w:t>
+      </w:r>
+      <w:r>
+        <w:rPr>
+          <w:lang w:val="en-US"/>
+        </w:rPr>
+        <w:t>Kid</w:t>
+      </w:r>
+      <w:r>
+        <w:t xml:space="preserve"> </w:t>
+      </w:r>
+      <w:r>
+        <w:rPr>
+          <w:lang w:val="en-US"/>
+        </w:rPr>
+        <w:t>Account</w:t>
+      </w:r>
+      <w:r>
+        <w:t>.</w:t>
+      </w:r>
+    </w:p>
+    <w:p>
+      <w:pPr>
+        <w:pStyle w:val="a3"/>
+      </w:pPr>
+    </w:p>
+    <w:p>
+      <w:pPr>
+        <w:pStyle w:val="a3"/>
+      </w:pPr>
+      <w:r>
+        <w:t>3.2. Το σύστημα εμφανίζει την αντίστοιχη οθόνη διαχείρισης του συγκεκριμένου προφίλ, η οποία περιλαμβάνει πληροφορίες σχετικά με το υπόλοιπο του συγκεκριμένου λογαριασμού (</w:t>
+      </w:r>
+      <w:r>
+        <w:rPr>
+          <w:lang w:val="en-US"/>
+        </w:rPr>
+        <w:t>Main</w:t>
+      </w:r>
+      <w:r>
+        <w:t xml:space="preserve"> </w:t>
+      </w:r>
+      <w:r>
+        <w:rPr>
+          <w:lang w:val="en-US"/>
+        </w:rPr>
+        <w:t>Pocket</w:t>
+      </w:r>
+      <w:r>
+        <w:t xml:space="preserve">), </w:t>
+      </w:r>
+      <w:r>
+        <w:t>τα έξοδα (</w:t>
+      </w:r>
+      <w:r>
+        <w:rPr>
+          <w:lang w:val="en-US"/>
+        </w:rPr>
+        <w:t>My</w:t>
+      </w:r>
+      <w:r>
+        <w:t xml:space="preserve"> </w:t>
+      </w:r>
+      <w:proofErr w:type="spellStart"/>
+      <w:r>
+        <w:rPr>
+          <w:lang w:val="en-US"/>
+        </w:rPr>
+        <w:t>Spendings</w:t>
+      </w:r>
+      <w:proofErr w:type="spellEnd"/>
+      <w:r>
+        <w:t>)</w:t>
+      </w:r>
+      <w:r>
+        <w:t xml:space="preserve">, </w:t>
+      </w:r>
+      <w:r>
+        <w:t>τα στατιστικά εξόδων/εσόδων ανά μήνα (</w:t>
+      </w:r>
+      <w:r>
+        <w:rPr>
+          <w:lang w:val="en-US"/>
+        </w:rPr>
+        <w:t>Statistics</w:t>
+      </w:r>
+      <w:r>
+        <w:t>)</w:t>
+      </w:r>
+      <w:r>
+        <w:t>,</w:t>
+      </w:r>
+      <w:r>
+        <w:t xml:space="preserve"> την επιλογή προβολής όλων των συναλλαγών (</w:t>
+      </w:r>
+      <w:r>
+        <w:rPr>
+          <w:lang w:val="en-US"/>
+        </w:rPr>
+        <w:t>Total</w:t>
+      </w:r>
+      <w:r>
+        <w:t xml:space="preserve"> </w:t>
+      </w:r>
+      <w:r>
+        <w:rPr>
+          <w:lang w:val="en-US"/>
+        </w:rPr>
+        <w:t>Transactions</w:t>
+      </w:r>
+      <w:r>
+        <w:t>)</w:t>
+      </w:r>
+      <w:r>
+        <w:t xml:space="preserve"> </w:t>
+      </w:r>
+      <w:r>
+        <w:t>και την δυνατότητα προσθήκης χρημάτων στον παιδικό λογαριασμό.</w:t>
+      </w:r>
+    </w:p>
+    <w:p>
+      <w:pPr>
+        <w:pStyle w:val="a3"/>
+      </w:pPr>
+    </w:p>
+    <w:p>
+      <w:pPr>
+        <w:pStyle w:val="a3"/>
+      </w:pPr>
+      <w:r>
+        <w:t xml:space="preserve">3.3. Ο χρήστης επιλέγει την προβολή όλων των συναλλαγών του λογαριασμού, πατώντας το πλήκτρο </w:t>
+      </w:r>
+      <w:r>
+        <w:rPr>
+          <w:lang w:val="en-US"/>
+        </w:rPr>
+        <w:t>Total</w:t>
+      </w:r>
+      <w:r>
+        <w:t xml:space="preserve"> </w:t>
+      </w:r>
+      <w:r>
+        <w:rPr>
+          <w:lang w:val="en-US"/>
+        </w:rPr>
+        <w:t>Transactions</w:t>
+      </w:r>
+      <w:r>
+        <w:t>.</w:t>
+      </w:r>
+    </w:p>
+    <w:p>
+      <w:pPr>
+        <w:pStyle w:val="a3"/>
+      </w:pPr>
+    </w:p>
+    <w:p>
+      <w:pPr>
+        <w:pStyle w:val="a3"/>
+      </w:pPr>
+      <w:r>
+        <w:t xml:space="preserve">3.4. </w:t>
+      </w:r>
+      <w:r>
+        <w:t>Το σύστημα φορτώνει τα δεδομένα για όλες τις συναλλαγές, κατηγοριοποιώντας αυτές σε διάφορους τομείς (</w:t>
+      </w:r>
+      <w:r>
+        <w:rPr>
+          <w:lang w:val="en-US"/>
+        </w:rPr>
+        <w:t>Food</w:t>
+      </w:r>
+      <w:r>
+        <w:t xml:space="preserve"> </w:t>
+      </w:r>
+      <w:r>
+        <w:rPr>
+          <w:lang w:val="en-US"/>
+        </w:rPr>
+        <w:t>Spent</w:t>
+      </w:r>
+      <w:r>
+        <w:t xml:space="preserve">, </w:t>
+      </w:r>
+      <w:r>
+        <w:rPr>
+          <w:lang w:val="en-US"/>
+        </w:rPr>
+        <w:t>Hobby</w:t>
+      </w:r>
+      <w:r>
+        <w:t xml:space="preserve"> </w:t>
+      </w:r>
+      <w:r>
+        <w:rPr>
+          <w:lang w:val="en-US"/>
+        </w:rPr>
+        <w:t>Spent</w:t>
+      </w:r>
+      <w:r>
+        <w:t>)</w:t>
+      </w:r>
+      <w:r>
+        <w:t xml:space="preserve">, </w:t>
+      </w:r>
+      <w:r>
+        <w:t>δίνοντας στον γονέα την δυνατότητα εύκολης επίβλεψης των εξόδων.</w:t>
+      </w:r>
+    </w:p>
+    <w:p/>
+    <w:p>
+      <w:pPr>
+        <w:pStyle w:val="a3"/>
+      </w:pPr>
+      <w:r>
+        <w:t>3.5. Ο χρήστης έχει την δυνατότητα εξόδου από την συγκεκριμένο λογαριασμό, πατώντας το πλήκτρο εξόδου (</w:t>
+      </w:r>
+      <w:r>
+        <w:rPr>
+          <w:lang w:val="en-US"/>
+        </w:rPr>
+        <w:t>Back</w:t>
+      </w:r>
+      <w:r>
+        <w:t xml:space="preserve"> </w:t>
+      </w:r>
+      <w:r>
+        <w:rPr>
+          <w:lang w:val="en-US"/>
+        </w:rPr>
+        <w:t>Button</w:t>
+      </w:r>
+      <w:r>
+        <w:t xml:space="preserve">) για την επιστροφή στην αρχική οθόνη </w:t>
+      </w:r>
+      <w:r>
+        <w:rPr>
+          <w:lang w:val="en-US"/>
+        </w:rPr>
+        <w:t>Kid</w:t>
+      </w:r>
+      <w:r>
+        <w:t xml:space="preserve"> </w:t>
+      </w:r>
+      <w:r>
+        <w:rPr>
+          <w:lang w:val="en-US"/>
+        </w:rPr>
+        <w:t>Account</w:t>
+      </w:r>
+      <w:r>
+        <w:t>.</w:t>
+      </w:r>
+    </w:p>
+    <w:p>
+      <w:pPr>
+        <w:pStyle w:val="a3"/>
+      </w:pPr>
+    </w:p>
+    <w:p>
+      <w:pPr>
+        <w:pStyle w:val="a3"/>
+      </w:pPr>
+      <w:r>
+        <w:t xml:space="preserve">3.6. </w:t>
+      </w:r>
+      <w:r>
+        <w:t xml:space="preserve">Το σύστημα επιστρέφει στην αρχική οθόνη </w:t>
+      </w:r>
+      <w:r>
+        <w:rPr>
+          <w:lang w:val="en-US"/>
+        </w:rPr>
+        <w:t>Kid</w:t>
+      </w:r>
+      <w:r>
+        <w:t xml:space="preserve"> </w:t>
+      </w:r>
+      <w:r>
+        <w:rPr>
+          <w:lang w:val="en-US"/>
+        </w:rPr>
+        <w:t>Account</w:t>
+      </w:r>
+      <w:r>
+        <w:t>.</w:t>
+      </w:r>
+    </w:p>
+    <w:p>
+      <w:pPr>
+        <w:pStyle w:val="a3"/>
+      </w:pPr>
+    </w:p>
+    <w:p>
+      <w:pPr>
+        <w:pStyle w:val="a3"/>
+      </w:pPr>
+    </w:p>
+    <w:p>
+      <w:pPr>
+        <w:pStyle w:val="a3"/>
+      </w:pPr>
+    </w:p>
+    <w:p>
+      <w:pPr>
+        <w:rPr>
+          <w:b/>
+          <w:bCs/>
+          <w:color w:val="0070C0"/>
+          <w:u w:val="single"/>
+        </w:rPr>
+      </w:pPr>
+      <w:r>
+        <w:rPr>
+          <w:b/>
+          <w:bCs/>
+          <w:color w:val="0070C0"/>
+          <w:u w:val="single"/>
+        </w:rPr>
+        <w:t>Εναλλακτική ροή 1.1:</w:t>
+      </w:r>
+    </w:p>
+    <w:p>
+      <w:pPr>
+        <w:tabs>
+          <w:tab w:val="left" w:pos="1020"/>
+        </w:tabs>
+      </w:pPr>
+    </w:p>
+    <w:p>
+      <w:pPr>
+        <w:tabs>
+          <w:tab w:val="left" w:pos="1020"/>
+        </w:tabs>
+        <w:ind w:left="567"/>
+      </w:pPr>
+      <w:r>
+        <w:t xml:space="preserve">3.2.1. </w:t>
+      </w:r>
+      <w:r>
+        <w:t xml:space="preserve">Ο χρήστης επιλέγει την προσθήκη χρημάτων στον παιδικό λογαριασμό, πατώντας το αντίστοιχο πλήκτρο </w:t>
+      </w:r>
+      <w:r>
+        <w:t>“</w:t>
+      </w:r>
+      <w:r>
+        <w:rPr>
+          <w:lang w:val="en-US"/>
+        </w:rPr>
+        <w:t>Add</w:t>
+      </w:r>
+      <w:r>
+        <w:t xml:space="preserve"> </w:t>
+      </w:r>
+      <w:r>
+        <w:rPr>
+          <w:lang w:val="en-US"/>
+        </w:rPr>
+        <w:t>Money</w:t>
+      </w:r>
+      <w:r>
+        <w:t>”</w:t>
+      </w:r>
+    </w:p>
+    <w:p>
+      <w:pPr>
+        <w:tabs>
+          <w:tab w:val="left" w:pos="1020"/>
+        </w:tabs>
+        <w:ind w:left="567"/>
+      </w:pPr>
+    </w:p>
+    <w:p>
+      <w:pPr>
+        <w:tabs>
+          <w:tab w:val="left" w:pos="1020"/>
+        </w:tabs>
+        <w:ind w:left="567"/>
+      </w:pPr>
+      <w:r>
+        <w:t xml:space="preserve">3.2.2.  Το σύστημα μεταφέρεται στην περίπτωση χρήσης </w:t>
+      </w:r>
+      <w:r>
+        <w:rPr>
+          <w:lang w:val="en-US"/>
+        </w:rPr>
+        <w:t>Transfer</w:t>
+      </w:r>
+      <w:r>
+        <w:t xml:space="preserve">, </w:t>
+      </w:r>
+      <w:r>
+        <w:t xml:space="preserve">η οποία επιτρέπει την μεταφορά χρημάτων από κάποιο καταχωρημένο τραπεζικό λογαριασμό του χρήστη στο συγκεκριμένο παιδικό λογαριασμό </w:t>
+      </w:r>
+      <w:r>
+        <w:rPr>
+          <w:lang w:val="en-US"/>
+        </w:rPr>
+        <w:t>Kid</w:t>
+      </w:r>
+      <w:r>
+        <w:t xml:space="preserve"> </w:t>
+      </w:r>
+      <w:r>
+        <w:rPr>
+          <w:lang w:val="en-US"/>
+        </w:rPr>
+        <w:t>Account</w:t>
+      </w:r>
+      <w:r>
+        <w:t>.</w:t>
+      </w:r>
+    </w:p>
+    <w:p>
+      <w:pPr>
+        <w:tabs>
+          <w:tab w:val="left" w:pos="1020"/>
+        </w:tabs>
+      </w:pPr>
+    </w:p>
+    <w:p>
+      <w:pPr>
+        <w:tabs>
+          <w:tab w:val="left" w:pos="1020"/>
+        </w:tabs>
+        <w:ind w:left="567" w:hanging="567"/>
+      </w:pPr>
+      <w:r>
+        <w:t xml:space="preserve">          3.2.3. Το σύστημα επιστρέφει στο προφίλ (</w:t>
+      </w:r>
+      <w:r>
+        <w:rPr>
+          <w:lang w:val="en-US"/>
+        </w:rPr>
+        <w:t>Kid</w:t>
+      </w:r>
+      <w:r>
+        <w:t xml:space="preserve"> </w:t>
+      </w:r>
+      <w:r>
+        <w:rPr>
+          <w:lang w:val="en-US"/>
+        </w:rPr>
+        <w:t>Account</w:t>
+      </w:r>
+      <w:r>
+        <w:t>) που πραγματοποιήθηκε η μεταφορά</w:t>
+      </w:r>
+      <w:r>
+        <w:t xml:space="preserve">, </w:t>
+      </w:r>
+      <w:r>
+        <w:t>στο οποίο πλέον εμφανίζεται το ανανεωμένο διαθέσιμο υπόλοιπο.</w:t>
+      </w:r>
+    </w:p>
+    <w:p>
+      <w:pPr>
+        <w:tabs>
+          <w:tab w:val="left" w:pos="1020"/>
+        </w:tabs>
+      </w:pPr>
+    </w:p>
+    <w:p>
+      <w:pPr>
+        <w:rPr>
+          <w:b/>
+          <w:bCs/>
+          <w:color w:val="0070C0"/>
+          <w:u w:val="single"/>
+        </w:rPr>
+      </w:pPr>
+      <w:r>
+        <w:rPr>
+          <w:b/>
+          <w:bCs/>
           <w:color w:val="0070C0"/>
           <w:u w:val="single"/>
         </w:rPr>
@@ -2875,151 +5033,31 @@
     </w:p>
     <w:p>
       <w:pPr>
-        <w:ind w:firstLine="720"/>
-      </w:pPr>
-    </w:p>
-    <w:p/>
-    <w:p>
-      <w:pPr>
-        <w:ind w:left="1134" w:hanging="425"/>
-      </w:pPr>
-      <w:r>
-        <w:t xml:space="preserve">8.1. Ο χρήστης πληκτρολογεί λανθασμένο </w:t>
-      </w:r>
-      <w:r>
-        <w:rPr>
-          <w:lang w:val="en-US"/>
-        </w:rPr>
-        <w:t>Verification</w:t>
-      </w:r>
-      <w:r>
-        <w:t xml:space="preserve"> </w:t>
-      </w:r>
-      <w:r>
-        <w:rPr>
-          <w:lang w:val="en-US"/>
-        </w:rPr>
-        <w:t>Code</w:t>
-      </w:r>
-      <w:r>
-        <w:t xml:space="preserve"> ή έχει παρέλθει το επιτρεπτό χρονικό όριο χρήσης του</w:t>
-      </w:r>
-    </w:p>
-    <w:p>
-      <w:pPr>
-        <w:ind w:left="1134" w:hanging="425"/>
-      </w:pPr>
-    </w:p>
-    <w:p>
-      <w:pPr>
-        <w:ind w:left="1134" w:hanging="425"/>
-      </w:pPr>
-      <w:r>
-        <w:t xml:space="preserve">8.2. Ο χρήστης κάνει αίτηση για </w:t>
-      </w:r>
-      <w:proofErr w:type="spellStart"/>
-      <w:r>
-        <w:t>επαναποστολή</w:t>
-      </w:r>
-      <w:proofErr w:type="spellEnd"/>
-      <w:r>
-        <w:t xml:space="preserve"> του </w:t>
-      </w:r>
-      <w:r>
-        <w:rPr>
-          <w:lang w:val="en-US"/>
-        </w:rPr>
-        <w:t>Verification</w:t>
-      </w:r>
-      <w:r>
-        <w:t xml:space="preserve"> </w:t>
-      </w:r>
-      <w:r>
-        <w:rPr>
-          <w:lang w:val="en-US"/>
-        </w:rPr>
-        <w:t>Code</w:t>
-      </w:r>
-      <w:r>
-        <w:t xml:space="preserve"> </w:t>
-      </w:r>
-      <w:r>
-        <w:t xml:space="preserve">στο </w:t>
-      </w:r>
-      <w:r>
-        <w:rPr>
-          <w:lang w:val="en-US"/>
-        </w:rPr>
-        <w:t>e</w:t>
-      </w:r>
-      <w:r>
-        <w:t>-</w:t>
-      </w:r>
-      <w:r>
-        <w:rPr>
-          <w:lang w:val="en-US"/>
-        </w:rPr>
-        <w:t>mail</w:t>
-      </w:r>
-      <w:r>
-        <w:t xml:space="preserve"> </w:t>
-      </w:r>
-      <w:r>
-        <w:t>του.</w:t>
-      </w:r>
-    </w:p>
-    <w:p>
-      <w:pPr>
-        <w:ind w:left="1134" w:hanging="425"/>
-      </w:pPr>
-    </w:p>
-    <w:p>
-      <w:pPr>
-        <w:ind w:left="1134" w:hanging="425"/>
-      </w:pPr>
-      <w:r>
-        <w:t xml:space="preserve">8.3. Το σύστημα στέλνει νέο κωδικό στο </w:t>
-      </w:r>
-      <w:r>
-        <w:rPr>
-          <w:lang w:val="en-US"/>
-        </w:rPr>
-        <w:t>e</w:t>
-      </w:r>
-      <w:r>
-        <w:t>-</w:t>
-      </w:r>
-      <w:r>
-        <w:rPr>
-          <w:lang w:val="en-US"/>
-        </w:rPr>
-        <w:t>mail</w:t>
-      </w:r>
-      <w:r>
-        <w:t xml:space="preserve"> </w:t>
-      </w:r>
-      <w:r>
-        <w:t>του χρήστη.</w:t>
-      </w:r>
-    </w:p>
-    <w:p>
-      <w:pPr>
-        <w:ind w:left="1134" w:hanging="425"/>
-      </w:pPr>
-    </w:p>
-    <w:p>
-      <w:pPr>
-        <w:pStyle w:val="a3"/>
-        <w:ind w:hanging="720"/>
-      </w:pPr>
-      <w:r>
-        <w:rPr>
-          <w:lang w:val="en-US"/>
-        </w:rPr>
-        <w:t xml:space="preserve">             </w:t>
-      </w:r>
-      <w:r>
-        <w:t>8.4.  Η περίπτωση χρήσης συνεχίζεται από το βήμα 6 της βασικής ροής.</w:t>
+        <w:tabs>
+          <w:tab w:val="left" w:pos="1020"/>
+        </w:tabs>
+      </w:pPr>
+    </w:p>
+    <w:p>
+      <w:pPr>
+        <w:ind w:left="567" w:hanging="567"/>
+      </w:pPr>
+      <w:r>
+        <w:t xml:space="preserve">           6.1. Το σύστημα απορρίπτει τα παραπάνω δικαιολογητικά και ζητάει την εκ    νέου υποβολή τους, εμφανίζοντας αντίστοιχο μήνυμα σε αναδυόμενο παράθυρο.</w:t>
+      </w:r>
+    </w:p>
+    <w:p>
+      <w:pPr>
+        <w:ind w:left="567" w:hanging="567"/>
+      </w:pPr>
+    </w:p>
+    <w:p>
+      <w:pPr>
+        <w:ind w:left="567" w:hanging="567"/>
+      </w:pPr>
+      <w:r>
+        <w:tab/>
+        <w:t>6.2. Η περίπτωση χρήσης συνεχίζεται από το βήμα 6 της βασικής ροής.</w:t>
       </w:r>
     </w:p>
     <w:p/>
@@ -3122,6 +5160,95 @@
     </w:lvl>
   </w:abstractNum>
   <w:abstractNum w:abstractNumId="1" w15:restartNumberingAfterBreak="0">
+    <w:nsid w:val="348917B9"/>
+    <w:multiLevelType w:val="hybridMultilevel"/>
+    <w:tmpl w:val="212AC70A"/>
+    <w:lvl w:ilvl="0" w:tplc="D95C3EAE">
+      <w:start w:val="1"/>
+      <w:numFmt w:val="decimal"/>
+      <w:lvlText w:val="%1."/>
+      <w:lvlJc w:val="left"/>
+      <w:pPr>
+        <w:ind w:left="862" w:hanging="360"/>
+      </w:pPr>
+      <w:rPr>
+        <w:rFonts w:hint="default"/>
+      </w:rPr>
+    </w:lvl>
+    <w:lvl w:ilvl="1" w:tplc="04080019" w:tentative="1">
+      <w:start w:val="1"/>
+      <w:numFmt w:val="lowerLetter"/>
+      <w:lvlText w:val="%2."/>
+      <w:lvlJc w:val="left"/>
+      <w:pPr>
+        <w:ind w:left="1582" w:hanging="360"/>
+      </w:pPr>
+    </w:lvl>
+    <w:lvl w:ilvl="2" w:tplc="0408001B" w:tentative="1">
+      <w:start w:val="1"/>
+      <w:numFmt w:val="lowerRoman"/>
+      <w:lvlText w:val="%3."/>
+      <w:lvlJc w:val="right"/>
+      <w:pPr>
+        <w:ind w:left="2302" w:hanging="180"/>
+      </w:pPr>
+    </w:lvl>
+    <w:lvl w:ilvl="3" w:tplc="0408000F" w:tentative="1">
+      <w:start w:val="1"/>
+      <w:numFmt w:val="decimal"/>
+      <w:lvlText w:val="%4."/>
+      <w:lvlJc w:val="left"/>
+      <w:pPr>
+        <w:ind w:left="3022" w:hanging="360"/>
+      </w:pPr>
+    </w:lvl>
+    <w:lvl w:ilvl="4" w:tplc="04080019" w:tentative="1">
+      <w:start w:val="1"/>
+      <w:numFmt w:val="lowerLetter"/>
+      <w:lvlText w:val="%5."/>
+      <w:lvlJc w:val="left"/>
+      <w:pPr>
+        <w:ind w:left="3742" w:hanging="360"/>
+      </w:pPr>
+    </w:lvl>
+    <w:lvl w:ilvl="5" w:tplc="0408001B" w:tentative="1">
+      <w:start w:val="1"/>
+      <w:numFmt w:val="lowerRoman"/>
+      <w:lvlText w:val="%6."/>
+      <w:lvlJc w:val="right"/>
+      <w:pPr>
+        <w:ind w:left="4462" w:hanging="180"/>
+      </w:pPr>
+    </w:lvl>
+    <w:lvl w:ilvl="6" w:tplc="0408000F" w:tentative="1">
+      <w:start w:val="1"/>
+      <w:numFmt w:val="decimal"/>
+      <w:lvlText w:val="%7."/>
+      <w:lvlJc w:val="left"/>
+      <w:pPr>
+        <w:ind w:left="5182" w:hanging="360"/>
+      </w:pPr>
+    </w:lvl>
+    <w:lvl w:ilvl="7" w:tplc="04080019" w:tentative="1">
+      <w:start w:val="1"/>
+      <w:numFmt w:val="lowerLetter"/>
+      <w:lvlText w:val="%8."/>
+      <w:lvlJc w:val="left"/>
+      <w:pPr>
+        <w:ind w:left="5902" w:hanging="360"/>
+      </w:pPr>
+    </w:lvl>
+    <w:lvl w:ilvl="8" w:tplc="0408001B" w:tentative="1">
+      <w:start w:val="1"/>
+      <w:numFmt w:val="lowerRoman"/>
+      <w:lvlText w:val="%9."/>
+      <w:lvlJc w:val="right"/>
+      <w:pPr>
+        <w:ind w:left="6622" w:hanging="180"/>
+      </w:pPr>
+    </w:lvl>
+  </w:abstractNum>
+  <w:abstractNum w:abstractNumId="2" w15:restartNumberingAfterBreak="0">
     <w:nsid w:val="36F806AC"/>
     <w:multiLevelType w:val="multilevel"/>
     <w:tmpl w:val="44725602"/>
@@ -3242,7 +5369,7 @@
       </w:rPr>
     </w:lvl>
   </w:abstractNum>
-  <w:abstractNum w:abstractNumId="2" w15:restartNumberingAfterBreak="0">
+  <w:abstractNum w:abstractNumId="3" w15:restartNumberingAfterBreak="0">
     <w:nsid w:val="49127653"/>
     <w:multiLevelType w:val="hybridMultilevel"/>
     <w:tmpl w:val="60004D06"/>
@@ -3355,7 +5482,7 @@
       </w:rPr>
     </w:lvl>
   </w:abstractNum>
-  <w:abstractNum w:abstractNumId="3" w15:restartNumberingAfterBreak="0">
+  <w:abstractNum w:abstractNumId="4" w15:restartNumberingAfterBreak="0">
     <w:nsid w:val="611F382B"/>
     <w:multiLevelType w:val="hybridMultilevel"/>
     <w:tmpl w:val="5EB83B02"/>
@@ -3444,7 +5571,93 @@
       </w:pPr>
     </w:lvl>
   </w:abstractNum>
-  <w:abstractNum w:abstractNumId="4" w15:restartNumberingAfterBreak="0">
+  <w:abstractNum w:abstractNumId="5" w15:restartNumberingAfterBreak="0">
+    <w:nsid w:val="677A6DEA"/>
+    <w:multiLevelType w:val="hybridMultilevel"/>
+    <w:tmpl w:val="11704164"/>
+    <w:lvl w:ilvl="0" w:tplc="0408000F">
+      <w:start w:val="1"/>
+      <w:numFmt w:val="decimal"/>
+      <w:lvlText w:val="%1."/>
+      <w:lvlJc w:val="left"/>
+      <w:pPr>
+        <w:ind w:left="1440" w:hanging="360"/>
+      </w:pPr>
+    </w:lvl>
+    <w:lvl w:ilvl="1" w:tplc="04080019" w:tentative="1">
+      <w:start w:val="1"/>
+      <w:numFmt w:val="lowerLetter"/>
+      <w:lvlText w:val="%2."/>
+      <w:lvlJc w:val="left"/>
+      <w:pPr>
+        <w:ind w:left="2160" w:hanging="360"/>
+      </w:pPr>
+    </w:lvl>
+    <w:lvl w:ilvl="2" w:tplc="0408001B" w:tentative="1">
+      <w:start w:val="1"/>
+      <w:numFmt w:val="lowerRoman"/>
+      <w:lvlText w:val="%3."/>
+      <w:lvlJc w:val="right"/>
+      <w:pPr>
+        <w:ind w:left="2880" w:hanging="180"/>
+      </w:pPr>
+    </w:lvl>
+    <w:lvl w:ilvl="3" w:tplc="0408000F" w:tentative="1">
+      <w:start w:val="1"/>
+      <w:numFmt w:val="decimal"/>
+      <w:lvlText w:val="%4."/>
+      <w:lvlJc w:val="left"/>
+      <w:pPr>
+        <w:ind w:left="3600" w:hanging="360"/>
+      </w:pPr>
+    </w:lvl>
+    <w:lvl w:ilvl="4" w:tplc="04080019" w:tentative="1">
+      <w:start w:val="1"/>
+      <w:numFmt w:val="lowerLetter"/>
+      <w:lvlText w:val="%5."/>
+      <w:lvlJc w:val="left"/>
+      <w:pPr>
+        <w:ind w:left="4320" w:hanging="360"/>
+      </w:pPr>
+    </w:lvl>
+    <w:lvl w:ilvl="5" w:tplc="0408001B" w:tentative="1">
+      <w:start w:val="1"/>
+      <w:numFmt w:val="lowerRoman"/>
+      <w:lvlText w:val="%6."/>
+      <w:lvlJc w:val="right"/>
+      <w:pPr>
+        <w:ind w:left="5040" w:hanging="180"/>
+      </w:pPr>
+    </w:lvl>
+    <w:lvl w:ilvl="6" w:tplc="0408000F" w:tentative="1">
+      <w:start w:val="1"/>
+      <w:numFmt w:val="decimal"/>
+      <w:lvlText w:val="%7."/>
+      <w:lvlJc w:val="left"/>
+      <w:pPr>
+        <w:ind w:left="5760" w:hanging="360"/>
+      </w:pPr>
+    </w:lvl>
+    <w:lvl w:ilvl="7" w:tplc="04080019" w:tentative="1">
+      <w:start w:val="1"/>
+      <w:numFmt w:val="lowerLetter"/>
+      <w:lvlText w:val="%8."/>
+      <w:lvlJc w:val="left"/>
+      <w:pPr>
+        <w:ind w:left="6480" w:hanging="360"/>
+      </w:pPr>
+    </w:lvl>
+    <w:lvl w:ilvl="8" w:tplc="0408001B" w:tentative="1">
+      <w:start w:val="1"/>
+      <w:numFmt w:val="lowerRoman"/>
+      <w:lvlText w:val="%9."/>
+      <w:lvlJc w:val="right"/>
+      <w:pPr>
+        <w:ind w:left="7200" w:hanging="180"/>
+      </w:pPr>
+    </w:lvl>
+  </w:abstractNum>
+  <w:abstractNum w:abstractNumId="6" w15:restartNumberingAfterBreak="0">
     <w:nsid w:val="67CF4558"/>
     <w:multiLevelType w:val="hybridMultilevel"/>
     <w:tmpl w:val="39420CA6"/>
@@ -3533,7 +5746,221 @@
       </w:pPr>
     </w:lvl>
   </w:abstractNum>
-  <w:abstractNum w:abstractNumId="5" w15:restartNumberingAfterBreak="0">
+  <w:abstractNum w:abstractNumId="7" w15:restartNumberingAfterBreak="0">
+    <w:nsid w:val="72D76641"/>
+    <w:multiLevelType w:val="hybridMultilevel"/>
+    <w:tmpl w:val="70F6FC80"/>
+    <w:lvl w:ilvl="0" w:tplc="FF365312">
+      <w:start w:val="1"/>
+      <w:numFmt w:val="decimal"/>
+      <w:lvlText w:val="%1."/>
+      <w:lvlJc w:val="left"/>
+      <w:pPr>
+        <w:ind w:left="1080" w:hanging="360"/>
+      </w:pPr>
+      <w:rPr>
+        <w:rFonts w:hint="default"/>
+      </w:rPr>
+    </w:lvl>
+    <w:lvl w:ilvl="1" w:tplc="04080019" w:tentative="1">
+      <w:start w:val="1"/>
+      <w:numFmt w:val="lowerLetter"/>
+      <w:lvlText w:val="%2."/>
+      <w:lvlJc w:val="left"/>
+      <w:pPr>
+        <w:ind w:left="1800" w:hanging="360"/>
+      </w:pPr>
+    </w:lvl>
+    <w:lvl w:ilvl="2" w:tplc="0408001B" w:tentative="1">
+      <w:start w:val="1"/>
+      <w:numFmt w:val="lowerRoman"/>
+      <w:lvlText w:val="%3."/>
+      <w:lvlJc w:val="right"/>
+      <w:pPr>
+        <w:ind w:left="2520" w:hanging="180"/>
+      </w:pPr>
+    </w:lvl>
+    <w:lvl w:ilvl="3" w:tplc="0408000F" w:tentative="1">
+      <w:start w:val="1"/>
+      <w:numFmt w:val="decimal"/>
+      <w:lvlText w:val="%4."/>
+      <w:lvlJc w:val="left"/>
+      <w:pPr>
+        <w:ind w:left="3240" w:hanging="360"/>
+      </w:pPr>
+    </w:lvl>
+    <w:lvl w:ilvl="4" w:tplc="04080019" w:tentative="1">
+      <w:start w:val="1"/>
+      <w:numFmt w:val="lowerLetter"/>
+      <w:lvlText w:val="%5."/>
+      <w:lvlJc w:val="left"/>
+      <w:pPr>
+        <w:ind w:left="3960" w:hanging="360"/>
+      </w:pPr>
+    </w:lvl>
+    <w:lvl w:ilvl="5" w:tplc="0408001B" w:tentative="1">
+      <w:start w:val="1"/>
+      <w:numFmt w:val="lowerRoman"/>
+      <w:lvlText w:val="%6."/>
+      <w:lvlJc w:val="right"/>
+      <w:pPr>
+        <w:ind w:left="4680" w:hanging="180"/>
+      </w:pPr>
+    </w:lvl>
+    <w:lvl w:ilvl="6" w:tplc="0408000F" w:tentative="1">
+      <w:start w:val="1"/>
+      <w:numFmt w:val="decimal"/>
+      <w:lvlText w:val="%7."/>
+      <w:lvlJc w:val="left"/>
+      <w:pPr>
+        <w:ind w:left="5400" w:hanging="360"/>
+      </w:pPr>
+    </w:lvl>
+    <w:lvl w:ilvl="7" w:tplc="04080019" w:tentative="1">
+      <w:start w:val="1"/>
+      <w:numFmt w:val="lowerLetter"/>
+      <w:lvlText w:val="%8."/>
+      <w:lvlJc w:val="left"/>
+      <w:pPr>
+        <w:ind w:left="6120" w:hanging="360"/>
+      </w:pPr>
+    </w:lvl>
+    <w:lvl w:ilvl="8" w:tplc="0408001B" w:tentative="1">
+      <w:start w:val="1"/>
+      <w:numFmt w:val="lowerRoman"/>
+      <w:lvlText w:val="%9."/>
+      <w:lvlJc w:val="right"/>
+      <w:pPr>
+        <w:ind w:left="6840" w:hanging="180"/>
+      </w:pPr>
+    </w:lvl>
+  </w:abstractNum>
+  <w:abstractNum w:abstractNumId="8" w15:restartNumberingAfterBreak="0">
+    <w:nsid w:val="73F248FB"/>
+    <w:multiLevelType w:val="multilevel"/>
+    <w:tmpl w:val="2FDEDF7C"/>
+    <w:lvl w:ilvl="0">
+      <w:start w:val="1"/>
+      <w:numFmt w:val="decimal"/>
+      <w:lvlText w:val="%1."/>
+      <w:lvlJc w:val="left"/>
+      <w:pPr>
+        <w:ind w:left="502" w:hanging="360"/>
+      </w:pPr>
+      <w:rPr>
+        <w:rFonts w:hint="default"/>
+        <w:b/>
+        <w:bCs/>
+        <w:sz w:val="28"/>
+        <w:szCs w:val="28"/>
+      </w:rPr>
+    </w:lvl>
+    <w:lvl w:ilvl="1">
+      <w:start w:val="1"/>
+      <w:numFmt w:val="decimal"/>
+      <w:isLgl/>
+      <w:lvlText w:val="%1.%2."/>
+      <w:lvlJc w:val="left"/>
+      <w:pPr>
+        <w:ind w:left="1080" w:hanging="360"/>
+      </w:pPr>
+      <w:rPr>
+        <w:rFonts w:hint="default"/>
+      </w:rPr>
+    </w:lvl>
+    <w:lvl w:ilvl="2">
+      <w:start w:val="1"/>
+      <w:numFmt w:val="decimal"/>
+      <w:isLgl/>
+      <w:lvlText w:val="%1.%2.%3."/>
+      <w:lvlJc w:val="left"/>
+      <w:pPr>
+        <w:ind w:left="2018" w:hanging="720"/>
+      </w:pPr>
+      <w:rPr>
+        <w:rFonts w:hint="default"/>
+      </w:rPr>
+    </w:lvl>
+    <w:lvl w:ilvl="3">
+      <w:start w:val="1"/>
+      <w:numFmt w:val="decimal"/>
+      <w:isLgl/>
+      <w:lvlText w:val="%1.%2.%3.%4."/>
+      <w:lvlJc w:val="left"/>
+      <w:pPr>
+        <w:ind w:left="2596" w:hanging="720"/>
+      </w:pPr>
+      <w:rPr>
+        <w:rFonts w:hint="default"/>
+      </w:rPr>
+    </w:lvl>
+    <w:lvl w:ilvl="4">
+      <w:start w:val="1"/>
+      <w:numFmt w:val="decimal"/>
+      <w:isLgl/>
+      <w:lvlText w:val="%1.%2.%3.%4.%5."/>
+      <w:lvlJc w:val="left"/>
+      <w:pPr>
+        <w:ind w:left="3534" w:hanging="1080"/>
+      </w:pPr>
+      <w:rPr>
+        <w:rFonts w:hint="default"/>
+      </w:rPr>
+    </w:lvl>
+    <w:lvl w:ilvl="5">
+      <w:start w:val="1"/>
+      <w:numFmt w:val="decimal"/>
+      <w:isLgl/>
+      <w:lvlText w:val="%1.%2.%3.%4.%5.%6."/>
+      <w:lvlJc w:val="left"/>
+      <w:pPr>
+        <w:ind w:left="4112" w:hanging="1080"/>
+      </w:pPr>
+      <w:rPr>
+        <w:rFonts w:hint="default"/>
+      </w:rPr>
+    </w:lvl>
+    <w:lvl w:ilvl="6">
+      <w:start w:val="1"/>
+      <w:numFmt w:val="decimal"/>
+      <w:isLgl/>
+      <w:lvlText w:val="%1.%2.%3.%4.%5.%6.%7."/>
+      <w:lvlJc w:val="left"/>
+      <w:pPr>
+        <w:ind w:left="5050" w:hanging="1440"/>
+      </w:pPr>
+      <w:rPr>
+        <w:rFonts w:hint="default"/>
+      </w:rPr>
+    </w:lvl>
+    <w:lvl w:ilvl="7">
+      <w:start w:val="1"/>
+      <w:numFmt w:val="decimal"/>
+      <w:isLgl/>
+      <w:lvlText w:val="%1.%2.%3.%4.%5.%6.%7.%8."/>
+      <w:lvlJc w:val="left"/>
+      <w:pPr>
+        <w:ind w:left="5628" w:hanging="1440"/>
+      </w:pPr>
+      <w:rPr>
+        <w:rFonts w:hint="default"/>
+      </w:rPr>
+    </w:lvl>
+    <w:lvl w:ilvl="8">
+      <w:start w:val="1"/>
+      <w:numFmt w:val="decimal"/>
+      <w:isLgl/>
+      <w:lvlText w:val="%1.%2.%3.%4.%5.%6.%7.%8.%9."/>
+      <w:lvlJc w:val="left"/>
+      <w:pPr>
+        <w:ind w:left="6566" w:hanging="1800"/>
+      </w:pPr>
+      <w:rPr>
+        <w:rFonts w:hint="default"/>
+      </w:rPr>
+    </w:lvl>
+  </w:abstractNum>
+  <w:abstractNum w:abstractNumId="9" w15:restartNumberingAfterBreak="0">
     <w:nsid w:val="7A892639"/>
     <w:multiLevelType w:val="hybridMultilevel"/>
     <w:tmpl w:val="C07CD5DA"/>
@@ -3649,31 +6076,22 @@
     </w:lvl>
   </w:abstractNum>
   <w:num w:numId="1">
-    <w:abstractNumId w:val="5"/>
+    <w:abstractNumId w:val="9"/>
   </w:num>
   <w:num w:numId="2">
+    <w:abstractNumId w:val="6"/>
+  </w:num>
+  <w:num w:numId="3">
     <w:abstractNumId w:val="4"/>
   </w:num>
-  <w:num w:numId="3">
+  <w:num w:numId="4">
     <w:abstractNumId w:val="3"/>
   </w:num>
-  <w:num w:numId="4">
+  <w:num w:numId="5">
     <w:abstractNumId w:val="2"/>
   </w:num>
-  <w:num w:numId="5">
-    <w:abstractNumId w:val="1"/>
-  </w:num>
   <w:num w:numId="6">
-    <w:abstractNumId w:val="2"/>
-    <w:lvlOverride w:ilvl="0"/>
-    <w:lvlOverride w:ilvl="1"/>
-    <w:lvlOverride w:ilvl="2"/>
-    <w:lvlOverride w:ilvl="3"/>
-    <w:lvlOverride w:ilvl="4"/>
-    <w:lvlOverride w:ilvl="5"/>
-    <w:lvlOverride w:ilvl="6"/>
-    <w:lvlOverride w:ilvl="7"/>
-    <w:lvlOverride w:ilvl="8"/>
+    <w:abstractNumId w:val="3"/>
   </w:num>
   <w:num w:numId="7">
     <w:abstractNumId w:val="0"/>
@@ -3704,6 +6122,18 @@
     <w:lvlOverride w:ilvl="8">
       <w:startOverride w:val="1"/>
     </w:lvlOverride>
+  </w:num>
+  <w:num w:numId="8">
+    <w:abstractNumId w:val="1"/>
+  </w:num>
+  <w:num w:numId="9">
+    <w:abstractNumId w:val="5"/>
+  </w:num>
+  <w:num w:numId="10">
+    <w:abstractNumId w:val="7"/>
+  </w:num>
+  <w:num w:numId="11">
+    <w:abstractNumId w:val="8"/>
   </w:num>
 </w:numbering>
 </file>

</xml_diff>

<commit_message>
Vault - Lock Account
</commit_message>
<xml_diff>
--- a/Use-cases-v0.1.docx
+++ b/Use-cases-v0.1.docx
@@ -9009,16 +9009,7 @@
           <w:sz w:val="28"/>
           <w:szCs w:val="28"/>
         </w:rPr>
-        <w:t xml:space="preserve"> </w:t>
-      </w:r>
-      <w:r>
-        <w:rPr>
-          <w:b/>
-          <w:bCs/>
-          <w:sz w:val="28"/>
-          <w:szCs w:val="28"/>
-        </w:rPr>
-        <w:t>Premium</w:t>
+        <w:t xml:space="preserve"> Premium</w:t>
       </w:r>
     </w:p>
     <w:p>
@@ -9814,8 +9805,12 @@
     <w:p/>
     <w:p>
       <w:pPr>
+        <w:pStyle w:val="a3"/>
+        <w:numPr>
+          <w:ilvl w:val="0"/>
+          <w:numId w:val="11"/>
+        </w:numPr>
         <w:spacing w:after="160" w:line="256" w:lineRule="auto"/>
-        <w:ind w:left="142"/>
         <w:rPr>
           <w:b/>
           <w:bCs/>
@@ -9830,16 +9825,7 @@
           <w:sz w:val="28"/>
           <w:szCs w:val="28"/>
         </w:rPr>
-        <w:t>10.</w:t>
-      </w:r>
-      <w:r>
-        <w:rPr>
-          <w:b/>
-          <w:bCs/>
-          <w:sz w:val="28"/>
-          <w:szCs w:val="28"/>
-        </w:rPr>
-        <w:t xml:space="preserve"> Ιστορικό πληρωμών</w:t>
+        <w:t>Ιστορικό πληρωμών</w:t>
       </w:r>
     </w:p>
     <w:p/>
@@ -10000,6 +9986,2354 @@
         <w:pStyle w:val="a3"/>
         <w:ind w:left="567"/>
       </w:pPr>
+    </w:p>
+    <w:p/>
+    <w:p>
+      <w:pPr>
+        <w:pStyle w:val="a3"/>
+        <w:numPr>
+          <w:ilvl w:val="0"/>
+          <w:numId w:val="11"/>
+        </w:numPr>
+        <w:spacing w:after="160" w:line="259" w:lineRule="auto"/>
+        <w:ind w:left="360"/>
+        <w:rPr>
+          <w:b/>
+          <w:bCs/>
+          <w:sz w:val="28"/>
+          <w:szCs w:val="28"/>
+        </w:rPr>
+      </w:pPr>
+      <w:r>
+        <w:rPr>
+          <w:b/>
+          <w:bCs/>
+          <w:sz w:val="28"/>
+          <w:szCs w:val="28"/>
+        </w:rPr>
+        <w:t>Αποταμίευση χρημάτων</w:t>
+      </w:r>
+    </w:p>
+    <w:p>
+      <w:pPr>
+        <w:ind w:firstLine="720"/>
+      </w:pPr>
+    </w:p>
+    <w:p/>
+    <w:p>
+      <w:pPr>
+        <w:ind w:firstLine="360"/>
+        <w:rPr>
+          <w:b/>
+          <w:bCs/>
+          <w:color w:val="0070C0"/>
+          <w:u w:val="single"/>
+        </w:rPr>
+      </w:pPr>
+      <w:r>
+        <w:rPr>
+          <w:b/>
+          <w:bCs/>
+          <w:color w:val="0070C0"/>
+          <w:u w:val="single"/>
+        </w:rPr>
+        <w:t>Βασική ροή:</w:t>
+      </w:r>
+    </w:p>
+    <w:p/>
+    <w:p/>
+    <w:p>
+      <w:pPr>
+        <w:pStyle w:val="a3"/>
+        <w:numPr>
+          <w:ilvl w:val="0"/>
+          <w:numId w:val="27"/>
+        </w:numPr>
+      </w:pPr>
+      <w:r>
+        <w:t xml:space="preserve">Το σύστημα εμφανίζει στον χρήστη την οθόνη </w:t>
+      </w:r>
+      <w:r>
+        <w:t>“</w:t>
+      </w:r>
+      <w:r>
+        <w:rPr>
+          <w:lang w:val="en-US"/>
+        </w:rPr>
+        <w:t>My</w:t>
+      </w:r>
+      <w:r>
+        <w:t xml:space="preserve"> </w:t>
+      </w:r>
+      <w:r>
+        <w:rPr>
+          <w:lang w:val="en-US"/>
+        </w:rPr>
+        <w:t>Profile</w:t>
+      </w:r>
+      <w:r>
+        <w:t xml:space="preserve">”, </w:t>
+      </w:r>
+      <w:r>
+        <w:t>πατώντας το πλήκτρο της οποίας βρίσκεται στο κάτω δεξιά μέρος της εφαρμογής. Η οθόνη αυτή περιλαμβάνει το πεδίο αποταμίευσης χρημάτων.</w:t>
+      </w:r>
+    </w:p>
+    <w:p>
+      <w:pPr>
+        <w:pStyle w:val="a3"/>
+        <w:ind w:left="1080"/>
+      </w:pPr>
+    </w:p>
+    <w:p>
+      <w:pPr>
+        <w:pStyle w:val="a3"/>
+        <w:numPr>
+          <w:ilvl w:val="0"/>
+          <w:numId w:val="27"/>
+        </w:numPr>
+      </w:pPr>
+      <w:r>
+        <w:t xml:space="preserve">Ο χρήστης έχει τη δυνατότητα να δημιουργήσει </w:t>
+      </w:r>
+      <w:r>
+        <w:rPr>
+          <w:lang w:val="en-US"/>
+        </w:rPr>
+        <w:t>Vaults</w:t>
+      </w:r>
+      <w:r>
+        <w:t>, τόσο ατομικά (</w:t>
+      </w:r>
+      <w:r>
+        <w:rPr>
+          <w:lang w:val="en-US"/>
+        </w:rPr>
+        <w:t>Personal</w:t>
+      </w:r>
+      <w:r>
+        <w:t xml:space="preserve"> </w:t>
+      </w:r>
+      <w:r>
+        <w:rPr>
+          <w:lang w:val="en-US"/>
+        </w:rPr>
+        <w:t>Vaults</w:t>
+      </w:r>
+      <w:r>
+        <w:t>), όσο και ομαδικά (</w:t>
+      </w:r>
+      <w:r>
+        <w:rPr>
+          <w:lang w:val="en-US"/>
+        </w:rPr>
+        <w:t>Group</w:t>
+      </w:r>
+      <w:r>
+        <w:t xml:space="preserve"> </w:t>
+      </w:r>
+      <w:r>
+        <w:rPr>
+          <w:lang w:val="en-US"/>
+        </w:rPr>
+        <w:t>Vaults</w:t>
+      </w:r>
+      <w:r>
+        <w:t>).</w:t>
+      </w:r>
+    </w:p>
+    <w:p>
+      <w:pPr>
+        <w:pStyle w:val="a3"/>
+      </w:pPr>
+    </w:p>
+    <w:p>
+      <w:pPr>
+        <w:pStyle w:val="a3"/>
+        <w:numPr>
+          <w:ilvl w:val="0"/>
+          <w:numId w:val="27"/>
+        </w:numPr>
+      </w:pPr>
+      <w:r>
+        <w:t xml:space="preserve">Ο χρήστης δημιουργεί προσωπικό </w:t>
+      </w:r>
+      <w:r>
+        <w:rPr>
+          <w:lang w:val="en-US"/>
+        </w:rPr>
+        <w:t>Vault</w:t>
+      </w:r>
+      <w:r>
+        <w:t xml:space="preserve">, πατώντας στην αντίστοιχη καρτέλα </w:t>
+      </w:r>
+      <w:r>
+        <w:t>“</w:t>
+      </w:r>
+      <w:r>
+        <w:rPr>
+          <w:lang w:val="en-US"/>
+        </w:rPr>
+        <w:t>Personal</w:t>
+      </w:r>
+      <w:r>
+        <w:t xml:space="preserve"> </w:t>
+      </w:r>
+      <w:r>
+        <w:rPr>
+          <w:lang w:val="en-US"/>
+        </w:rPr>
+        <w:t>Vault</w:t>
+      </w:r>
+      <w:r>
+        <w:t>”</w:t>
+      </w:r>
+      <w:r>
+        <w:t>.</w:t>
+      </w:r>
+    </w:p>
+    <w:p>
+      <w:pPr>
+        <w:pStyle w:val="a3"/>
+      </w:pPr>
+    </w:p>
+    <w:p>
+      <w:pPr>
+        <w:pStyle w:val="a3"/>
+        <w:numPr>
+          <w:ilvl w:val="0"/>
+          <w:numId w:val="27"/>
+        </w:numPr>
+      </w:pPr>
+      <w:r>
+        <w:t xml:space="preserve">Το σύστημα μεταφέρει τον χρήστη σε μια οθόνη </w:t>
+      </w:r>
+      <w:r>
+        <w:t>“</w:t>
+      </w:r>
+      <w:r>
+        <w:rPr>
+          <w:lang w:val="en-US"/>
+        </w:rPr>
+        <w:t>Customize</w:t>
+      </w:r>
+      <w:r>
+        <w:t>”</w:t>
+      </w:r>
+      <w:r>
+        <w:t xml:space="preserve">, η οποία επιτρέπει στον χρήστη να πληκτρολογήσει το όνομα του </w:t>
+      </w:r>
+      <w:r>
+        <w:rPr>
+          <w:lang w:val="en-US"/>
+        </w:rPr>
+        <w:t>Vault</w:t>
+      </w:r>
+      <w:r>
+        <w:t>, καθώς και την κατηγορία στην οποία απευθύνεται η αποταμίευση του. Επίσης, έχει την δυνατότητα να θέσει μια συγκεκριμένη εικόνα εξωφύλλου για το προσωπικό του χρηματοκιβώτιο.</w:t>
+      </w:r>
+    </w:p>
+    <w:p>
+      <w:pPr>
+        <w:pStyle w:val="a3"/>
+      </w:pPr>
+    </w:p>
+    <w:p>
+      <w:pPr>
+        <w:pStyle w:val="a3"/>
+        <w:numPr>
+          <w:ilvl w:val="0"/>
+          <w:numId w:val="27"/>
+        </w:numPr>
+      </w:pPr>
+      <w:r>
+        <w:t xml:space="preserve">Ο χρήστης συμπληρώνει τα παραπάνω στοιχεία που αφορούν ονομασία και την κατηγορία της αποταμίευσης και ολοκληρώνει την διαδικασία πατώντας το πλήκτρο </w:t>
+      </w:r>
+      <w:r>
+        <w:t>“</w:t>
+      </w:r>
+      <w:r>
+        <w:rPr>
+          <w:lang w:val="en-US"/>
+        </w:rPr>
+        <w:t>Continue</w:t>
+      </w:r>
+      <w:r>
+        <w:t>”.</w:t>
+      </w:r>
+    </w:p>
+    <w:p>
+      <w:pPr>
+        <w:pStyle w:val="a3"/>
+      </w:pPr>
+    </w:p>
+    <w:p>
+      <w:pPr>
+        <w:pStyle w:val="a3"/>
+        <w:numPr>
+          <w:ilvl w:val="0"/>
+          <w:numId w:val="27"/>
+        </w:numPr>
+      </w:pPr>
+      <w:r>
+        <w:t xml:space="preserve">Το σύστημα καταχωρεί στην βάση δεδομένων το νέο </w:t>
+      </w:r>
+      <w:r>
+        <w:rPr>
+          <w:lang w:val="en-US"/>
+        </w:rPr>
+        <w:t>Vault</w:t>
+      </w:r>
+      <w:r>
+        <w:t xml:space="preserve"> </w:t>
+      </w:r>
+      <w:r>
+        <w:t xml:space="preserve">του χρήστη και εμφανίζει την οθόνη </w:t>
+      </w:r>
+      <w:r>
+        <w:t>“</w:t>
+      </w:r>
+      <w:r>
+        <w:rPr>
+          <w:lang w:val="en-US"/>
+        </w:rPr>
+        <w:t>Goal</w:t>
+      </w:r>
+      <w:r>
+        <w:t xml:space="preserve">”, </w:t>
+      </w:r>
+      <w:r>
+        <w:t xml:space="preserve">στην οποία ο χρήστης έχει την δυνατότητα να ορίσει το ποσό-στόχο το οποίο θέλει να συγκεντρώσει, καθώς και το </w:t>
+      </w:r>
+      <w:r>
+        <w:rPr>
+          <w:lang w:val="en-US"/>
+        </w:rPr>
+        <w:t>deadline</w:t>
+      </w:r>
+      <w:r>
+        <w:t>,</w:t>
+      </w:r>
+      <w:r>
+        <w:t xml:space="preserve"> δηλαδή την προθεσμία συγκέντρωσης των χρημάτων.</w:t>
+      </w:r>
+    </w:p>
+    <w:p>
+      <w:pPr>
+        <w:pStyle w:val="a3"/>
+      </w:pPr>
+    </w:p>
+    <w:p>
+      <w:pPr>
+        <w:pStyle w:val="a3"/>
+        <w:numPr>
+          <w:ilvl w:val="0"/>
+          <w:numId w:val="27"/>
+        </w:numPr>
+      </w:pPr>
+      <w:r>
+        <w:t xml:space="preserve">Ο χρήστης πληκτρολογεί το απαιτούμενο ποσό-στόχο, καθώς και την ημερομηνία προθεσμίας, ενώ παράλληλα στο πεδίο </w:t>
+      </w:r>
+      <w:r>
+        <w:t>“</w:t>
+      </w:r>
+      <w:r>
+        <w:rPr>
+          <w:lang w:val="en-US"/>
+        </w:rPr>
+        <w:t>Recurring</w:t>
+      </w:r>
+      <w:r>
+        <w:t xml:space="preserve"> </w:t>
+      </w:r>
+      <w:r>
+        <w:rPr>
+          <w:lang w:val="en-US"/>
+        </w:rPr>
+        <w:t>Transfer</w:t>
+      </w:r>
+      <w:r>
+        <w:t xml:space="preserve">” </w:t>
+      </w:r>
+      <w:r>
+        <w:lastRenderedPageBreak/>
+        <w:t xml:space="preserve">πληκτρολογεί το αρχικό ποσό το οποίο θέλει να αποταμιεύσει, καθώς και τη συχνότητα κατάθεσης του συγκεκριμένου ποσού στο πεδίο </w:t>
+      </w:r>
+      <w:r>
+        <w:t>“</w:t>
+      </w:r>
+      <w:r>
+        <w:rPr>
+          <w:lang w:val="en-US"/>
+        </w:rPr>
+        <w:t>Repeat</w:t>
+      </w:r>
+      <w:r>
+        <w:t>”.</w:t>
+      </w:r>
+    </w:p>
+    <w:p>
+      <w:pPr>
+        <w:pStyle w:val="a3"/>
+      </w:pPr>
+    </w:p>
+    <w:p>
+      <w:pPr>
+        <w:pStyle w:val="a3"/>
+        <w:numPr>
+          <w:ilvl w:val="0"/>
+          <w:numId w:val="27"/>
+        </w:numPr>
+      </w:pPr>
+      <w:r>
+        <w:t xml:space="preserve">Το σύστημα ολοκληρώνει την δημιουργία του προσωπικού </w:t>
+      </w:r>
+      <w:r>
+        <w:rPr>
+          <w:lang w:val="en-US"/>
+        </w:rPr>
+        <w:t>Vault</w:t>
+      </w:r>
+      <w:r>
+        <w:t xml:space="preserve">, </w:t>
+      </w:r>
+      <w:r>
+        <w:t xml:space="preserve">εμφανίζοντας στον χρήστη την οθόνη </w:t>
+      </w:r>
+      <w:r>
+        <w:t>“</w:t>
+      </w:r>
+      <w:r>
+        <w:rPr>
+          <w:lang w:val="en-US"/>
+        </w:rPr>
+        <w:t>Savings</w:t>
+      </w:r>
+      <w:r>
+        <w:t>”,</w:t>
+      </w:r>
+      <w:r>
+        <w:t xml:space="preserve"> στην οποία απεικονίζεται το % ποσοστό των χρημάτων που έχει συγκεντρώσει σε σχέση με τον αρχικό στόχο, καθώς και τις ημέρες οι οποίες απομένουν σχετικά με την προθεσμία.</w:t>
+      </w:r>
+    </w:p>
+    <w:p>
+      <w:pPr>
+        <w:pStyle w:val="a3"/>
+      </w:pPr>
+    </w:p>
+    <w:p>
+      <w:pPr>
+        <w:pStyle w:val="a3"/>
+        <w:numPr>
+          <w:ilvl w:val="0"/>
+          <w:numId w:val="27"/>
+        </w:numPr>
+      </w:pPr>
+      <w:r>
+        <w:t xml:space="preserve">Το σύστημα ανανεώνει το διαθέσιμο υπόλοιπο του χρήστη και ανακατευθύνει τον χρήστη στην αρχική οθόνη </w:t>
+      </w:r>
+      <w:r>
+        <w:t>“</w:t>
+      </w:r>
+      <w:r>
+        <w:rPr>
+          <w:lang w:val="en-US"/>
+        </w:rPr>
+        <w:t>My</w:t>
+      </w:r>
+      <w:r>
+        <w:t xml:space="preserve"> </w:t>
+      </w:r>
+      <w:r>
+        <w:rPr>
+          <w:lang w:val="en-US"/>
+        </w:rPr>
+        <w:t>Profile</w:t>
+      </w:r>
+      <w:r>
+        <w:t>”.</w:t>
+      </w:r>
+    </w:p>
+    <w:p>
+      <w:pPr>
+        <w:pStyle w:val="a3"/>
+        <w:tabs>
+          <w:tab w:val="left" w:pos="984"/>
+        </w:tabs>
+        <w:ind w:left="1344"/>
+      </w:pPr>
+    </w:p>
+    <w:p/>
+    <w:p/>
+    <w:p>
+      <w:pPr>
+        <w:ind w:firstLine="142"/>
+        <w:rPr>
+          <w:b/>
+          <w:bCs/>
+          <w:color w:val="0070C0"/>
+          <w:u w:val="single"/>
+        </w:rPr>
+      </w:pPr>
+      <w:r>
+        <w:rPr>
+          <w:b/>
+          <w:bCs/>
+          <w:color w:val="0070C0"/>
+          <w:u w:val="single"/>
+        </w:rPr>
+        <w:t xml:space="preserve">Εναλλακτική ροή </w:t>
+      </w:r>
+      <w:r>
+        <w:rPr>
+          <w:b/>
+          <w:bCs/>
+          <w:color w:val="0070C0"/>
+          <w:u w:val="single"/>
+        </w:rPr>
+        <w:t>1</w:t>
+      </w:r>
+      <w:r>
+        <w:rPr>
+          <w:b/>
+          <w:bCs/>
+          <w:color w:val="0070C0"/>
+          <w:u w:val="single"/>
+        </w:rPr>
+        <w:t xml:space="preserve"> “</w:t>
+      </w:r>
+      <w:r>
+        <w:rPr>
+          <w:b/>
+          <w:bCs/>
+          <w:color w:val="0070C0"/>
+          <w:u w:val="single"/>
+          <w:lang w:val="en-US"/>
+        </w:rPr>
+        <w:t>Group</w:t>
+      </w:r>
+      <w:r>
+        <w:rPr>
+          <w:b/>
+          <w:bCs/>
+          <w:color w:val="0070C0"/>
+          <w:u w:val="single"/>
+        </w:rPr>
+        <w:t xml:space="preserve"> </w:t>
+      </w:r>
+      <w:r>
+        <w:rPr>
+          <w:b/>
+          <w:bCs/>
+          <w:color w:val="0070C0"/>
+          <w:u w:val="single"/>
+          <w:lang w:val="en-US"/>
+        </w:rPr>
+        <w:t>Vault</w:t>
+      </w:r>
+      <w:r>
+        <w:rPr>
+          <w:b/>
+          <w:bCs/>
+          <w:color w:val="0070C0"/>
+          <w:u w:val="single"/>
+        </w:rPr>
+        <w:t xml:space="preserve"> από επαφές</w:t>
+      </w:r>
+      <w:r>
+        <w:rPr>
+          <w:b/>
+          <w:bCs/>
+          <w:color w:val="0070C0"/>
+          <w:u w:val="single"/>
+        </w:rPr>
+        <w:t>”:</w:t>
+      </w:r>
+    </w:p>
+    <w:p/>
+    <w:p/>
+    <w:p>
+      <w:pPr>
+        <w:ind w:left="851" w:firstLine="11"/>
+      </w:pPr>
+      <w:r>
+        <w:t>3.</w:t>
+      </w:r>
+      <w:r>
+        <w:t xml:space="preserve">α.1. Ο χρήστης δημιουργεί ομαδικό </w:t>
+      </w:r>
+      <w:r>
+        <w:rPr>
+          <w:lang w:val="en-US"/>
+        </w:rPr>
+        <w:t>Vault</w:t>
+      </w:r>
+      <w:r>
+        <w:t xml:space="preserve">, πατώντας στην αντίστοιχη καρτέλα </w:t>
+      </w:r>
+      <w:r>
+        <w:t>“</w:t>
+      </w:r>
+      <w:r>
+        <w:rPr>
+          <w:lang w:val="en-US"/>
+        </w:rPr>
+        <w:t>Group</w:t>
+      </w:r>
+      <w:r>
+        <w:t xml:space="preserve"> </w:t>
+      </w:r>
+      <w:r>
+        <w:rPr>
+          <w:lang w:val="en-US"/>
+        </w:rPr>
+        <w:t>Vault</w:t>
+      </w:r>
+      <w:r>
+        <w:t>”</w:t>
+      </w:r>
+      <w:r>
+        <w:t>.</w:t>
+      </w:r>
+    </w:p>
+    <w:p>
+      <w:pPr>
+        <w:ind w:left="851" w:firstLine="11"/>
+      </w:pPr>
+    </w:p>
+    <w:p>
+      <w:pPr>
+        <w:ind w:left="851" w:firstLine="11"/>
+      </w:pPr>
+      <w:r>
+        <w:t>3.</w:t>
+      </w:r>
+      <w:r>
+        <w:t xml:space="preserve">α.2. Το σύστημα εμφανίζει την οθόνη </w:t>
+      </w:r>
+      <w:r>
+        <w:t>“</w:t>
+      </w:r>
+      <w:r>
+        <w:rPr>
+          <w:lang w:val="en-US"/>
+        </w:rPr>
+        <w:t>Select</w:t>
+      </w:r>
+      <w:r>
+        <w:t xml:space="preserve"> </w:t>
+      </w:r>
+      <w:r>
+        <w:rPr>
+          <w:lang w:val="en-US"/>
+        </w:rPr>
+        <w:t>Members</w:t>
+      </w:r>
+      <w:r>
+        <w:t xml:space="preserve">”, </w:t>
+      </w:r>
+      <w:r>
+        <w:t xml:space="preserve">συγχρονίζεται με τις επαφές του χρήστη και εμφανίζει </w:t>
+      </w:r>
+      <w:r>
+        <w:rPr>
+          <w:lang w:val="en-US"/>
+        </w:rPr>
+        <w:t>Checkboxes</w:t>
+      </w:r>
+      <w:r>
+        <w:t xml:space="preserve"> χρηστών, τους οποίους μπορεί να επιλέξει για την δημιουργία </w:t>
+      </w:r>
+      <w:r>
+        <w:t>“</w:t>
+      </w:r>
+      <w:r>
+        <w:rPr>
+          <w:lang w:val="en-US"/>
+        </w:rPr>
+        <w:t>Group</w:t>
+      </w:r>
+      <w:r>
+        <w:t xml:space="preserve"> </w:t>
+      </w:r>
+      <w:r>
+        <w:rPr>
+          <w:lang w:val="en-US"/>
+        </w:rPr>
+        <w:t>Vault</w:t>
+      </w:r>
+      <w:r>
+        <w:t xml:space="preserve">” </w:t>
+      </w:r>
+    </w:p>
+    <w:p>
+      <w:pPr>
+        <w:ind w:left="851" w:firstLine="11"/>
+      </w:pPr>
+    </w:p>
+    <w:p>
+      <w:pPr>
+        <w:ind w:left="851" w:firstLine="11"/>
+      </w:pPr>
+      <w:r>
+        <w:t>3</w:t>
+      </w:r>
+      <w:r>
+        <w:t xml:space="preserve">.α.3. Ο χρήστης επιλέγει τα μέλη τα οποία επιθυμεί, επιλέγοντας το αντίστοιχο </w:t>
+      </w:r>
+      <w:r>
+        <w:rPr>
+          <w:lang w:val="en-US"/>
+        </w:rPr>
+        <w:t>Checkbox</w:t>
+      </w:r>
+      <w:r>
+        <w:t xml:space="preserve"> και ολοκληρώνει την διαδικασία, πατώντας το πλήκτρο </w:t>
+      </w:r>
+      <w:r>
+        <w:t>“</w:t>
+      </w:r>
+      <w:r>
+        <w:rPr>
+          <w:lang w:val="en-US"/>
+        </w:rPr>
+        <w:t>Invite</w:t>
+      </w:r>
+      <w:r>
+        <w:t>”.</w:t>
+      </w:r>
+    </w:p>
+    <w:p>
+      <w:pPr>
+        <w:ind w:left="851" w:firstLine="11"/>
+      </w:pPr>
+    </w:p>
+    <w:p>
+      <w:pPr>
+        <w:ind w:left="851" w:firstLine="11"/>
+      </w:pPr>
+      <w:r>
+        <w:t>3.</w:t>
+      </w:r>
+      <w:r>
+        <w:t>α.4.</w:t>
+      </w:r>
+      <w:r>
+        <w:t xml:space="preserve"> </w:t>
+      </w:r>
+      <w:r>
+        <w:t>Η περίπτωση χρήσης συνεχίζεται από το βήμα 4 της βασικής ροής.</w:t>
+      </w:r>
+    </w:p>
+    <w:p>
+      <w:pPr>
+        <w:ind w:firstLine="720"/>
+      </w:pPr>
+    </w:p>
+    <w:p/>
+    <w:p/>
+    <w:p>
+      <w:pPr>
+        <w:ind w:firstLine="142"/>
+        <w:rPr>
+          <w:b/>
+          <w:bCs/>
+          <w:color w:val="0070C0"/>
+          <w:u w:val="single"/>
+        </w:rPr>
+      </w:pPr>
+      <w:r>
+        <w:rPr>
+          <w:b/>
+          <w:bCs/>
+          <w:color w:val="0070C0"/>
+          <w:u w:val="single"/>
+        </w:rPr>
+        <w:t xml:space="preserve">Εναλλακτική ροή </w:t>
+      </w:r>
+      <w:r>
+        <w:rPr>
+          <w:b/>
+          <w:bCs/>
+          <w:color w:val="0070C0"/>
+          <w:u w:val="single"/>
+        </w:rPr>
+        <w:t>2</w:t>
+      </w:r>
+      <w:r>
+        <w:rPr>
+          <w:b/>
+          <w:bCs/>
+          <w:color w:val="0070C0"/>
+          <w:u w:val="single"/>
+        </w:rPr>
+        <w:t xml:space="preserve"> “</w:t>
+      </w:r>
+      <w:r>
+        <w:rPr>
+          <w:b/>
+          <w:bCs/>
+          <w:color w:val="0070C0"/>
+          <w:u w:val="single"/>
+        </w:rPr>
+        <w:t xml:space="preserve"> </w:t>
+      </w:r>
+      <w:r>
+        <w:rPr>
+          <w:b/>
+          <w:bCs/>
+          <w:color w:val="0070C0"/>
+          <w:u w:val="single"/>
+          <w:lang w:val="en-US"/>
+        </w:rPr>
+        <w:t>Group</w:t>
+      </w:r>
+      <w:r>
+        <w:rPr>
+          <w:b/>
+          <w:bCs/>
+          <w:color w:val="0070C0"/>
+          <w:u w:val="single"/>
+        </w:rPr>
+        <w:t xml:space="preserve"> </w:t>
+      </w:r>
+      <w:r>
+        <w:rPr>
+          <w:b/>
+          <w:bCs/>
+          <w:color w:val="0070C0"/>
+          <w:u w:val="single"/>
+          <w:lang w:val="en-US"/>
+        </w:rPr>
+        <w:t>Vault</w:t>
+      </w:r>
+      <w:r>
+        <w:rPr>
+          <w:b/>
+          <w:bCs/>
+          <w:color w:val="0070C0"/>
+          <w:u w:val="single"/>
+        </w:rPr>
+        <w:t xml:space="preserve"> – προσθήκη νέου μέλους</w:t>
+      </w:r>
+      <w:r>
+        <w:rPr>
+          <w:b/>
+          <w:bCs/>
+          <w:color w:val="0070C0"/>
+          <w:u w:val="single"/>
+        </w:rPr>
+        <w:t>”:</w:t>
+      </w:r>
+    </w:p>
+    <w:p/>
+    <w:p/>
+    <w:p>
+      <w:pPr>
+        <w:ind w:left="851" w:firstLine="11"/>
+      </w:pPr>
+      <w:r>
+        <w:t>3.</w:t>
+      </w:r>
+      <w:r>
+        <w:t xml:space="preserve">β.1. Ο χρήστης δημιουργεί ομαδικό </w:t>
+      </w:r>
+      <w:r>
+        <w:rPr>
+          <w:lang w:val="en-US"/>
+        </w:rPr>
+        <w:t>Vault</w:t>
+      </w:r>
+      <w:r>
+        <w:t xml:space="preserve">, πατώντας στην αντίστοιχη καρτέλα </w:t>
+      </w:r>
+      <w:r>
+        <w:t>“</w:t>
+      </w:r>
+      <w:r>
+        <w:rPr>
+          <w:lang w:val="en-US"/>
+        </w:rPr>
+        <w:t>Group</w:t>
+      </w:r>
+      <w:r>
+        <w:t xml:space="preserve"> </w:t>
+      </w:r>
+      <w:r>
+        <w:rPr>
+          <w:lang w:val="en-US"/>
+        </w:rPr>
+        <w:t>Vault</w:t>
+      </w:r>
+      <w:r>
+        <w:t>”</w:t>
+      </w:r>
+      <w:r>
+        <w:t>.</w:t>
+      </w:r>
+    </w:p>
+    <w:p>
+      <w:pPr>
+        <w:ind w:left="851" w:firstLine="11"/>
+      </w:pPr>
+    </w:p>
+    <w:p>
+      <w:pPr>
+        <w:ind w:left="851" w:firstLine="11"/>
+      </w:pPr>
+      <w:r>
+        <w:t>3.</w:t>
+      </w:r>
+      <w:r>
+        <w:t xml:space="preserve">β.2. Το σύστημα εμφανίζει την οθόνη </w:t>
+      </w:r>
+      <w:r>
+        <w:t>“</w:t>
+      </w:r>
+      <w:r>
+        <w:rPr>
+          <w:lang w:val="en-US"/>
+        </w:rPr>
+        <w:t>Select</w:t>
+      </w:r>
+      <w:r>
+        <w:t xml:space="preserve"> </w:t>
+      </w:r>
+      <w:r>
+        <w:rPr>
+          <w:lang w:val="en-US"/>
+        </w:rPr>
+        <w:t>Members</w:t>
+      </w:r>
+      <w:r>
+        <w:t xml:space="preserve">”, </w:t>
+      </w:r>
+      <w:r>
+        <w:t xml:space="preserve">συγχρονίζεται με τις επαφές του χρήστη και εμφανίζει </w:t>
+      </w:r>
+      <w:r>
+        <w:rPr>
+          <w:lang w:val="en-US"/>
+        </w:rPr>
+        <w:t>Checkboxes</w:t>
+      </w:r>
+      <w:r>
+        <w:t xml:space="preserve"> χρηστών, τους οποίους μπορεί να επιλέξει για την δημιουργία </w:t>
+      </w:r>
+      <w:r>
+        <w:t>“</w:t>
+      </w:r>
+      <w:r>
+        <w:rPr>
+          <w:lang w:val="en-US"/>
+        </w:rPr>
+        <w:t>Group</w:t>
+      </w:r>
+      <w:r>
+        <w:t xml:space="preserve"> </w:t>
+      </w:r>
+      <w:r>
+        <w:rPr>
+          <w:lang w:val="en-US"/>
+        </w:rPr>
+        <w:t>Vault</w:t>
+      </w:r>
+      <w:r>
+        <w:t xml:space="preserve">” </w:t>
+      </w:r>
+      <w:r>
+        <w:t xml:space="preserve">. Ωστόσο, ο χρήστης θέλει να προσθέσει ένα μέλος το οποίο δεν βρίσκεται στις επαφές του, με αποτέλεσμα να πατάει το </w:t>
+      </w:r>
+      <w:r>
+        <w:rPr>
+          <w:lang w:val="en-US"/>
+        </w:rPr>
+        <w:t>Plus</w:t>
+      </w:r>
+      <w:r>
+        <w:t xml:space="preserve"> </w:t>
+      </w:r>
+      <w:r>
+        <w:rPr>
+          <w:lang w:val="en-US"/>
+        </w:rPr>
+        <w:t>Button</w:t>
+      </w:r>
+      <w:r>
+        <w:t xml:space="preserve"> (+)</w:t>
+      </w:r>
+      <w:r>
+        <w:t xml:space="preserve"> που βρίσκεται στο πάνω δεξί μέρος της οθόνης.</w:t>
+      </w:r>
+    </w:p>
+    <w:p>
+      <w:pPr>
+        <w:ind w:left="851" w:firstLine="11"/>
+      </w:pPr>
+    </w:p>
+    <w:p>
+      <w:pPr>
+        <w:ind w:left="851" w:firstLine="11"/>
+      </w:pPr>
+      <w:r>
+        <w:lastRenderedPageBreak/>
+        <w:t>3</w:t>
+      </w:r>
+      <w:r>
+        <w:t xml:space="preserve">.β.3. Το σύστημα εμφανίζει την οθόνη </w:t>
+      </w:r>
+      <w:r>
+        <w:t>“</w:t>
+      </w:r>
+      <w:r>
+        <w:rPr>
+          <w:lang w:val="en-US"/>
+        </w:rPr>
+        <w:t>Add</w:t>
+      </w:r>
+      <w:r>
+        <w:t xml:space="preserve"> </w:t>
+      </w:r>
+      <w:r>
+        <w:rPr>
+          <w:lang w:val="en-US"/>
+        </w:rPr>
+        <w:t>a</w:t>
+      </w:r>
+      <w:r>
+        <w:t xml:space="preserve"> </w:t>
+      </w:r>
+      <w:r>
+        <w:rPr>
+          <w:lang w:val="en-US"/>
+        </w:rPr>
+        <w:t>new</w:t>
+      </w:r>
+      <w:r>
+        <w:t xml:space="preserve"> </w:t>
+      </w:r>
+      <w:r>
+        <w:rPr>
+          <w:lang w:val="en-US"/>
+        </w:rPr>
+        <w:t>contact</w:t>
+      </w:r>
+      <w:r>
+        <w:t xml:space="preserve">”, </w:t>
+      </w:r>
+      <w:r>
+        <w:t>η οποία περιέχει πεδία συμπλήρωσης ονόματος (</w:t>
+      </w:r>
+      <w:r>
+        <w:rPr>
+          <w:lang w:val="en-US"/>
+        </w:rPr>
+        <w:t>Username</w:t>
+      </w:r>
+      <w:r>
+        <w:t>)</w:t>
+      </w:r>
+      <w:r>
+        <w:t xml:space="preserve"> </w:t>
+      </w:r>
+      <w:r>
+        <w:t xml:space="preserve">και </w:t>
+      </w:r>
+      <w:r>
+        <w:rPr>
+          <w:lang w:val="en-US"/>
+        </w:rPr>
+        <w:t>Iban</w:t>
+      </w:r>
+      <w:r>
+        <w:t xml:space="preserve"> </w:t>
+      </w:r>
+      <w:r>
+        <w:t>τραπεζικού λογαριασμού.</w:t>
+      </w:r>
+    </w:p>
+    <w:p>
+      <w:pPr>
+        <w:ind w:left="851" w:firstLine="11"/>
+      </w:pPr>
+    </w:p>
+    <w:p>
+      <w:pPr>
+        <w:ind w:left="851" w:firstLine="11"/>
+      </w:pPr>
+      <w:r>
+        <w:t>3.</w:t>
+      </w:r>
+      <w:r>
+        <w:t>β.4.</w:t>
+      </w:r>
+      <w:r>
+        <w:t xml:space="preserve"> </w:t>
+      </w:r>
+      <w:r>
+        <w:t xml:space="preserve">Ο χρήστης ολοκληρώνει την προσθήκη νέου μέλους πατώντας το πλήκτρο </w:t>
+      </w:r>
+      <w:r>
+        <w:t>“</w:t>
+      </w:r>
+      <w:r>
+        <w:rPr>
+          <w:lang w:val="en-US"/>
+        </w:rPr>
+        <w:t>Add</w:t>
+      </w:r>
+      <w:r>
+        <w:t>”.</w:t>
+      </w:r>
+    </w:p>
+    <w:p>
+      <w:pPr>
+        <w:ind w:left="851" w:firstLine="11"/>
+      </w:pPr>
+    </w:p>
+    <w:p>
+      <w:pPr>
+        <w:ind w:left="851" w:firstLine="11"/>
+      </w:pPr>
+      <w:r>
+        <w:t>3.</w:t>
+      </w:r>
+      <w:r>
+        <w:t>β.5 Η περίπτωση χρήσης συνεχίζεται από το βήμα 3 της βασικής ροής.</w:t>
+      </w:r>
+    </w:p>
+    <w:p>
+      <w:pPr>
+        <w:tabs>
+          <w:tab w:val="left" w:pos="948"/>
+        </w:tabs>
+      </w:pPr>
+    </w:p>
+    <w:p/>
+    <w:p/>
+    <w:p/>
+    <w:p/>
+    <w:p>
+      <w:pPr>
+        <w:ind w:firstLine="142"/>
+        <w:rPr>
+          <w:b/>
+          <w:bCs/>
+          <w:color w:val="0070C0"/>
+          <w:u w:val="single"/>
+        </w:rPr>
+      </w:pPr>
+      <w:r>
+        <w:rPr>
+          <w:b/>
+          <w:bCs/>
+          <w:color w:val="0070C0"/>
+          <w:u w:val="single"/>
+        </w:rPr>
+        <w:t xml:space="preserve">Εναλλακτική ροή </w:t>
+      </w:r>
+      <w:r>
+        <w:rPr>
+          <w:b/>
+          <w:bCs/>
+          <w:color w:val="0070C0"/>
+          <w:u w:val="single"/>
+        </w:rPr>
+        <w:t>3</w:t>
+      </w:r>
+      <w:r>
+        <w:rPr>
+          <w:b/>
+          <w:bCs/>
+          <w:color w:val="0070C0"/>
+          <w:u w:val="single"/>
+        </w:rPr>
+        <w:t xml:space="preserve"> “</w:t>
+      </w:r>
+      <w:r>
+        <w:rPr>
+          <w:b/>
+          <w:bCs/>
+          <w:color w:val="0070C0"/>
+          <w:u w:val="single"/>
+        </w:rPr>
+        <w:t xml:space="preserve"> </w:t>
+      </w:r>
+      <w:r>
+        <w:rPr>
+          <w:b/>
+          <w:bCs/>
+          <w:color w:val="0070C0"/>
+          <w:u w:val="single"/>
+        </w:rPr>
+        <w:t xml:space="preserve">Αλλαγή Ρυθμίσεων </w:t>
+      </w:r>
+      <w:r>
+        <w:rPr>
+          <w:b/>
+          <w:bCs/>
+          <w:color w:val="0070C0"/>
+          <w:u w:val="single"/>
+          <w:lang w:val="en-US"/>
+        </w:rPr>
+        <w:t>Vault</w:t>
+      </w:r>
+      <w:r>
+        <w:rPr>
+          <w:b/>
+          <w:bCs/>
+          <w:color w:val="0070C0"/>
+          <w:u w:val="single"/>
+        </w:rPr>
+        <w:t>”:</w:t>
+      </w:r>
+    </w:p>
+    <w:p/>
+    <w:p/>
+    <w:p>
+      <w:pPr>
+        <w:ind w:left="709" w:firstLine="11"/>
+      </w:pPr>
+      <w:r>
+        <w:t>8</w:t>
+      </w:r>
+      <w:r>
+        <w:t xml:space="preserve">.α.1. Ο χρήστης έχει την δυνατότητα αλλαγής των ρυθμίσεων των </w:t>
+      </w:r>
+      <w:r>
+        <w:rPr>
+          <w:lang w:val="en-US"/>
+        </w:rPr>
+        <w:t>Vaults</w:t>
+      </w:r>
+      <w:r>
+        <w:t xml:space="preserve">, πατώντας το αντίστοιχο πλήκτρο </w:t>
+      </w:r>
+      <w:r>
+        <w:t>“</w:t>
+      </w:r>
+      <w:r>
+        <w:rPr>
+          <w:lang w:val="en-US"/>
+        </w:rPr>
+        <w:t>Settings</w:t>
+      </w:r>
+      <w:r>
+        <w:t>”.</w:t>
+      </w:r>
+    </w:p>
+    <w:p>
+      <w:pPr>
+        <w:ind w:firstLine="720"/>
+      </w:pPr>
+    </w:p>
+    <w:p>
+      <w:pPr>
+        <w:ind w:left="709" w:firstLine="11"/>
+      </w:pPr>
+      <w:r>
+        <w:t xml:space="preserve">8.α.2. Το σύστημα εμφανίζει την οθόνη </w:t>
+      </w:r>
+      <w:r>
+        <w:t>“</w:t>
+      </w:r>
+      <w:r>
+        <w:rPr>
+          <w:lang w:val="en-US"/>
+        </w:rPr>
+        <w:t>Settings</w:t>
+      </w:r>
+      <w:r>
+        <w:t>”</w:t>
+      </w:r>
+      <w:r>
+        <w:t xml:space="preserve">, η οποία προσφέρει δυνατότητες αλλαγής του </w:t>
+      </w:r>
+      <w:r>
+        <w:rPr>
+          <w:lang w:val="en-US"/>
+        </w:rPr>
+        <w:t>Recurring</w:t>
+      </w:r>
+      <w:r>
+        <w:t xml:space="preserve"> </w:t>
+      </w:r>
+      <w:r>
+        <w:rPr>
+          <w:lang w:val="en-US"/>
+        </w:rPr>
+        <w:t>Transfer</w:t>
+      </w:r>
+      <w:r>
+        <w:t xml:space="preserve"> </w:t>
+      </w:r>
+      <w:r>
+        <w:t xml:space="preserve">ποσού, του ονόματος, του στόχου και του </w:t>
+      </w:r>
+      <w:r>
+        <w:rPr>
+          <w:lang w:val="en-US"/>
+        </w:rPr>
+        <w:t>Deadline</w:t>
+      </w:r>
+      <w:r>
+        <w:t>.</w:t>
+      </w:r>
+      <w:r>
+        <w:t xml:space="preserve"> Τέλος, δίνει την δυνατότητα διαγραφής του συγκεκριμένου </w:t>
+      </w:r>
+      <w:r>
+        <w:rPr>
+          <w:lang w:val="en-US"/>
+        </w:rPr>
+        <w:t>Vault</w:t>
+      </w:r>
+      <w:r>
+        <w:t>.</w:t>
+      </w:r>
+    </w:p>
+    <w:p>
+      <w:pPr>
+        <w:ind w:firstLine="720"/>
+      </w:pPr>
+    </w:p>
+    <w:p>
+      <w:pPr>
+        <w:ind w:firstLine="720"/>
+      </w:pPr>
+      <w:r>
+        <w:t>8</w:t>
+      </w:r>
+      <w:r>
+        <w:t>.α.3. Ο χρήστης ανανεώνει τα στοιχεία τα οποία επιθυμεί.</w:t>
+      </w:r>
+    </w:p>
+    <w:p>
+      <w:pPr>
+        <w:ind w:firstLine="720"/>
+      </w:pPr>
+    </w:p>
+    <w:p>
+      <w:pPr>
+        <w:ind w:left="709" w:firstLine="11"/>
+      </w:pPr>
+      <w:r>
+        <w:t xml:space="preserve">8.α.4. Το σύστημα ανανεώνει και αποθηκεύει τις ρυθμίσεις του </w:t>
+      </w:r>
+      <w:r>
+        <w:rPr>
+          <w:lang w:val="en-US"/>
+        </w:rPr>
+        <w:t>Vault</w:t>
+      </w:r>
+      <w:r>
+        <w:t xml:space="preserve"> και ανακατευθύνει τον χρήστη στην αρχική οθόνη </w:t>
+      </w:r>
+      <w:r>
+        <w:t>“</w:t>
+      </w:r>
+      <w:r>
+        <w:rPr>
+          <w:lang w:val="en-US"/>
+        </w:rPr>
+        <w:t>My</w:t>
+      </w:r>
+      <w:r>
+        <w:t xml:space="preserve"> </w:t>
+      </w:r>
+      <w:r>
+        <w:rPr>
+          <w:lang w:val="en-US"/>
+        </w:rPr>
+        <w:t>Profile</w:t>
+      </w:r>
+      <w:r>
+        <w:t>”</w:t>
+      </w:r>
+      <w:r>
+        <w:t>.</w:t>
+      </w:r>
+    </w:p>
+    <w:p/>
+    <w:p/>
+    <w:p/>
+    <w:p/>
+    <w:p>
+      <w:pPr>
+        <w:pStyle w:val="a3"/>
+        <w:numPr>
+          <w:ilvl w:val="0"/>
+          <w:numId w:val="11"/>
+        </w:numPr>
+        <w:spacing w:after="160" w:line="259" w:lineRule="auto"/>
+        <w:ind w:left="360"/>
+        <w:rPr>
+          <w:b/>
+          <w:bCs/>
+          <w:sz w:val="28"/>
+          <w:szCs w:val="28"/>
+        </w:rPr>
+      </w:pPr>
+      <w:r>
+        <w:rPr>
+          <w:b/>
+          <w:bCs/>
+          <w:sz w:val="28"/>
+          <w:szCs w:val="28"/>
+        </w:rPr>
+        <w:t xml:space="preserve"> </w:t>
+      </w:r>
+      <w:r>
+        <w:rPr>
+          <w:b/>
+          <w:bCs/>
+          <w:sz w:val="28"/>
+          <w:szCs w:val="28"/>
+        </w:rPr>
+        <w:t>Κλείδωμα Λογαριασμού</w:t>
+      </w:r>
+    </w:p>
+    <w:p>
+      <w:pPr>
+        <w:ind w:firstLine="720"/>
+      </w:pPr>
+    </w:p>
+    <w:p/>
+    <w:p>
+      <w:pPr>
+        <w:ind w:firstLine="360"/>
+        <w:rPr>
+          <w:b/>
+          <w:bCs/>
+          <w:color w:val="0070C0"/>
+          <w:u w:val="single"/>
+        </w:rPr>
+      </w:pPr>
+      <w:r>
+        <w:rPr>
+          <w:b/>
+          <w:bCs/>
+          <w:color w:val="0070C0"/>
+          <w:u w:val="single"/>
+        </w:rPr>
+        <w:t>Βασική ροή:</w:t>
+      </w:r>
+    </w:p>
+    <w:p>
+      <w:pPr>
+        <w:ind w:firstLine="720"/>
+      </w:pPr>
+    </w:p>
+    <w:p>
+      <w:pPr>
+        <w:pStyle w:val="a3"/>
+        <w:numPr>
+          <w:ilvl w:val="0"/>
+          <w:numId w:val="30"/>
+        </w:numPr>
+        <w:tabs>
+          <w:tab w:val="left" w:pos="936"/>
+        </w:tabs>
+      </w:pPr>
+      <w:r>
+        <w:t>Μέσω του συστήματος ασφαλείας το οποίο ελέγχει για μη εξουσιοδοτημένες συνδέσεις από διαφορετικές συσκευές, δίνει την δυνατότητα άμεσης ενημέρωσης του χρήστη.</w:t>
+      </w:r>
+    </w:p>
+    <w:p>
+      <w:pPr>
+        <w:pStyle w:val="a3"/>
+        <w:tabs>
+          <w:tab w:val="left" w:pos="936"/>
+        </w:tabs>
+        <w:ind w:left="1296"/>
+      </w:pPr>
+    </w:p>
+    <w:p>
+      <w:pPr>
+        <w:pStyle w:val="a3"/>
+        <w:numPr>
+          <w:ilvl w:val="0"/>
+          <w:numId w:val="30"/>
+        </w:numPr>
+        <w:tabs>
+          <w:tab w:val="left" w:pos="936"/>
+        </w:tabs>
+      </w:pPr>
+      <w:r>
+        <w:t xml:space="preserve">Το σύστημα σε τέτοιες περιπτώσεις ενημερώνει τον χρήστη, στέλνοντάς του </w:t>
+      </w:r>
+      <w:r>
+        <w:rPr>
+          <w:lang w:val="en-US"/>
+        </w:rPr>
+        <w:t>e</w:t>
+      </w:r>
+      <w:r>
+        <w:t>-</w:t>
+      </w:r>
+      <w:r>
+        <w:rPr>
+          <w:lang w:val="en-US"/>
+        </w:rPr>
+        <w:t>mail</w:t>
+      </w:r>
+      <w:r>
+        <w:t xml:space="preserve"> παραβίασης του λογαριασμού</w:t>
+      </w:r>
+      <w:r>
+        <w:t>.</w:t>
+      </w:r>
+    </w:p>
+    <w:p>
+      <w:pPr>
+        <w:pStyle w:val="a3"/>
+      </w:pPr>
+    </w:p>
+    <w:p>
+      <w:pPr>
+        <w:pStyle w:val="a3"/>
+        <w:numPr>
+          <w:ilvl w:val="0"/>
+          <w:numId w:val="30"/>
+        </w:numPr>
+        <w:tabs>
+          <w:tab w:val="left" w:pos="936"/>
+        </w:tabs>
+      </w:pPr>
+      <w:r>
+        <w:t xml:space="preserve">Το σύστημα ανακτά τον τόπο και τον χρόνο της ύποπτης σύνδεσης, μέσω του </w:t>
+      </w:r>
+      <w:r>
+        <w:rPr>
+          <w:lang w:val="en-US"/>
+        </w:rPr>
+        <w:t>IP</w:t>
+      </w:r>
+      <w:r>
+        <w:t xml:space="preserve"> </w:t>
+      </w:r>
+      <w:r>
+        <w:t>του κατόχου του, συντάσσοντας το ενημερωτικό μήνυμα.</w:t>
+      </w:r>
+    </w:p>
+    <w:p>
+      <w:pPr>
+        <w:pStyle w:val="a3"/>
+      </w:pPr>
+    </w:p>
+    <w:p>
+      <w:pPr>
+        <w:pStyle w:val="a3"/>
+        <w:numPr>
+          <w:ilvl w:val="0"/>
+          <w:numId w:val="30"/>
+        </w:numPr>
+        <w:tabs>
+          <w:tab w:val="left" w:pos="936"/>
+        </w:tabs>
+      </w:pPr>
+      <w:r>
+        <w:t xml:space="preserve">Ο χρήστης λαμβάνοντας την παραπάνω ενημέρωση, επιβεβαιώνει πως δεν πρόκειται για παραβίαση του λογαριασμού του, πατώντας το αντίστοιχο πλήκτρο </w:t>
+      </w:r>
+      <w:r>
+        <w:t>“</w:t>
+      </w:r>
+      <w:r>
+        <w:rPr>
+          <w:lang w:val="en-US"/>
+        </w:rPr>
+        <w:t>It</w:t>
+      </w:r>
+      <w:r>
+        <w:t>’</w:t>
+      </w:r>
+      <w:r>
+        <w:rPr>
+          <w:lang w:val="en-US"/>
+        </w:rPr>
+        <w:t>s</w:t>
+      </w:r>
+      <w:r>
+        <w:t xml:space="preserve"> </w:t>
+      </w:r>
+      <w:r>
+        <w:rPr>
+          <w:lang w:val="en-US"/>
+        </w:rPr>
+        <w:t>me</w:t>
+      </w:r>
+      <w:r>
+        <w:t>”.</w:t>
+      </w:r>
+    </w:p>
+    <w:p>
+      <w:pPr>
+        <w:pStyle w:val="a3"/>
+      </w:pPr>
+    </w:p>
+    <w:p>
+      <w:pPr>
+        <w:pStyle w:val="a3"/>
+        <w:numPr>
+          <w:ilvl w:val="0"/>
+          <w:numId w:val="30"/>
+        </w:numPr>
+        <w:tabs>
+          <w:tab w:val="left" w:pos="936"/>
+        </w:tabs>
+      </w:pPr>
+      <w:r>
+        <w:t>Το σύστημα ενημερώνει το κέντρο υποστήριξης ότι ο λογαριασμός δεν έχει παραβιαστεί, με αποτέλεσμα να μην μπλοκάρει τον συγκεκριμένο λογαριασμό.</w:t>
+      </w:r>
+    </w:p>
+    <w:p/>
+    <w:p/>
+    <w:p/>
+    <w:p>
+      <w:pPr>
+        <w:ind w:firstLine="142"/>
+        <w:rPr>
+          <w:b/>
+          <w:bCs/>
+          <w:color w:val="0070C0"/>
+          <w:u w:val="single"/>
+        </w:rPr>
+      </w:pPr>
+      <w:r>
+        <w:rPr>
+          <w:b/>
+          <w:bCs/>
+          <w:color w:val="0070C0"/>
+          <w:u w:val="single"/>
+        </w:rPr>
+        <w:t xml:space="preserve">Εναλλακτική ροή </w:t>
+      </w:r>
+      <w:r>
+        <w:rPr>
+          <w:b/>
+          <w:bCs/>
+          <w:color w:val="0070C0"/>
+          <w:u w:val="single"/>
+        </w:rPr>
+        <w:t>1</w:t>
+      </w:r>
+      <w:r>
+        <w:rPr>
+          <w:b/>
+          <w:bCs/>
+          <w:color w:val="0070C0"/>
+          <w:u w:val="single"/>
+        </w:rPr>
+        <w:t xml:space="preserve"> “</w:t>
+      </w:r>
+      <w:r>
+        <w:rPr>
+          <w:b/>
+          <w:bCs/>
+          <w:color w:val="0070C0"/>
+          <w:u w:val="single"/>
+        </w:rPr>
+        <w:t xml:space="preserve"> </w:t>
+      </w:r>
+      <w:r>
+        <w:rPr>
+          <w:b/>
+          <w:bCs/>
+          <w:color w:val="0070C0"/>
+          <w:u w:val="single"/>
+        </w:rPr>
+        <w:t>Παραβίαση Λογαριασμού</w:t>
+      </w:r>
+      <w:r>
+        <w:rPr>
+          <w:b/>
+          <w:bCs/>
+          <w:color w:val="0070C0"/>
+          <w:u w:val="single"/>
+        </w:rPr>
+        <w:t>”:</w:t>
+      </w:r>
+    </w:p>
+    <w:p/>
+    <w:p/>
+    <w:p>
+      <w:pPr>
+        <w:tabs>
+          <w:tab w:val="left" w:pos="936"/>
+        </w:tabs>
+        <w:ind w:left="851"/>
+      </w:pPr>
+      <w:r>
+        <w:t xml:space="preserve">4.α.1. Ο χρήστης λαμβάνοντας την παραπάνω ενημέρωση, επιβεβαιώνει πως πρόκειται για παραβίαση του λογαριασμού του, πατώντας το αντίστοιχο πλήκτρο </w:t>
+      </w:r>
+      <w:r>
+        <w:t>“</w:t>
+      </w:r>
+      <w:r>
+        <w:rPr>
+          <w:lang w:val="en-US"/>
+        </w:rPr>
+        <w:t>Lock</w:t>
+      </w:r>
+      <w:r>
+        <w:t xml:space="preserve"> </w:t>
+      </w:r>
+      <w:r>
+        <w:rPr>
+          <w:lang w:val="en-US"/>
+        </w:rPr>
+        <w:t>my</w:t>
+      </w:r>
+      <w:r>
+        <w:t xml:space="preserve"> </w:t>
+      </w:r>
+      <w:r>
+        <w:rPr>
+          <w:lang w:val="en-US"/>
+        </w:rPr>
+        <w:t>account</w:t>
+      </w:r>
+      <w:r>
+        <w:t>”.</w:t>
+      </w:r>
+    </w:p>
+    <w:p>
+      <w:pPr>
+        <w:tabs>
+          <w:tab w:val="left" w:pos="936"/>
+        </w:tabs>
+      </w:pPr>
+    </w:p>
+    <w:p>
+      <w:pPr>
+        <w:tabs>
+          <w:tab w:val="left" w:pos="936"/>
+        </w:tabs>
+        <w:ind w:left="851"/>
+      </w:pPr>
+      <w:r>
+        <w:t>4.</w:t>
+      </w:r>
+      <w:r>
+        <w:t xml:space="preserve">α.2. Το σύστημα ενημερώνει το κέντρο υποστήριξης ότι ο λογαριασμός έχει παραβιαστεί, με αποτέλεσμα να μπλοκάρει τον συγκεκριμένο λογαριασμό. Επίσης, γίνεται αποσύνδεση του συγκεκριμένου λογαριασμού, από όλες τις συσκευές που έχει γίνει </w:t>
+      </w:r>
+      <w:r>
+        <w:rPr>
+          <w:lang w:val="en-US"/>
+        </w:rPr>
+        <w:t>Log</w:t>
+      </w:r>
+      <w:r>
+        <w:t xml:space="preserve"> </w:t>
+      </w:r>
+      <w:r>
+        <w:rPr>
+          <w:lang w:val="en-US"/>
+        </w:rPr>
+        <w:t>In</w:t>
+      </w:r>
+      <w:r>
+        <w:t>.</w:t>
+      </w:r>
+    </w:p>
+    <w:p>
+      <w:pPr>
+        <w:tabs>
+          <w:tab w:val="left" w:pos="936"/>
+        </w:tabs>
+      </w:pPr>
+    </w:p>
+    <w:p>
+      <w:pPr>
+        <w:tabs>
+          <w:tab w:val="left" w:pos="936"/>
+        </w:tabs>
+        <w:ind w:left="851" w:hanging="851"/>
+      </w:pPr>
+      <w:r>
+        <w:tab/>
+        <w:t xml:space="preserve">4.α.3. Το σύστημα αυτόματα ενεργοποιεί την διαδικασία ανάκτησης του λογαριασμού στέλνοντας ειδοποίηση αλλαγής κωδικών στο </w:t>
+      </w:r>
+      <w:r>
+        <w:rPr>
+          <w:lang w:val="en-US"/>
+        </w:rPr>
+        <w:t>e</w:t>
+      </w:r>
+      <w:r>
+        <w:t>-</w:t>
+      </w:r>
+      <w:r>
+        <w:rPr>
+          <w:lang w:val="en-US"/>
+        </w:rPr>
+        <w:t>mail</w:t>
+      </w:r>
+      <w:r>
+        <w:t xml:space="preserve"> </w:t>
+      </w:r>
+      <w:r>
+        <w:t xml:space="preserve">του χρήστη, μαζί με το αντίστοιχο </w:t>
+      </w:r>
+      <w:r>
+        <w:rPr>
+          <w:lang w:val="en-US"/>
+        </w:rPr>
+        <w:t>link</w:t>
+      </w:r>
+      <w:r>
+        <w:t>.</w:t>
+      </w:r>
+    </w:p>
+    <w:p>
+      <w:pPr>
+        <w:tabs>
+          <w:tab w:val="left" w:pos="936"/>
+        </w:tabs>
+      </w:pPr>
+    </w:p>
+    <w:p>
+      <w:pPr>
+        <w:tabs>
+          <w:tab w:val="left" w:pos="936"/>
+        </w:tabs>
+        <w:ind w:left="851" w:hanging="851"/>
+      </w:pPr>
+      <w:r>
+        <w:tab/>
+        <w:t xml:space="preserve">4.α.4. Ο χρήστης πατάει το συγκεκριμένο </w:t>
+      </w:r>
+      <w:r>
+        <w:rPr>
+          <w:lang w:val="en-US"/>
+        </w:rPr>
+        <w:t>link</w:t>
+      </w:r>
+      <w:r>
+        <w:t xml:space="preserve"> και ανακατευθύνεται στην σελίδα ανανέωσης κωδικού.</w:t>
+      </w:r>
+    </w:p>
+    <w:p>
+      <w:pPr>
+        <w:tabs>
+          <w:tab w:val="left" w:pos="936"/>
+        </w:tabs>
+      </w:pPr>
+    </w:p>
+    <w:p>
+      <w:pPr>
+        <w:tabs>
+          <w:tab w:val="left" w:pos="936"/>
+        </w:tabs>
+      </w:pPr>
+      <w:r>
+        <w:t xml:space="preserve">                </w:t>
+      </w:r>
+      <w:r>
+        <w:t xml:space="preserve">4.α.5 Ο χρήστης συμπληρώνει το πεδίο </w:t>
+      </w:r>
+      <w:r>
+        <w:t>“</w:t>
+      </w:r>
+      <w:r>
+        <w:rPr>
+          <w:lang w:val="en-US"/>
+        </w:rPr>
+        <w:t>New</w:t>
+      </w:r>
+      <w:r>
+        <w:t xml:space="preserve"> </w:t>
+      </w:r>
+      <w:r>
+        <w:rPr>
+          <w:lang w:val="en-US"/>
+        </w:rPr>
+        <w:t>Password</w:t>
+      </w:r>
+      <w:r>
+        <w:t>”</w:t>
+      </w:r>
+    </w:p>
+    <w:p>
+      <w:pPr>
+        <w:tabs>
+          <w:tab w:val="left" w:pos="936"/>
+        </w:tabs>
+      </w:pPr>
+    </w:p>
+    <w:p>
+      <w:pPr>
+        <w:tabs>
+          <w:tab w:val="left" w:pos="936"/>
+        </w:tabs>
+        <w:ind w:left="851"/>
+      </w:pPr>
+      <w:r>
+        <w:t>4.</w:t>
+      </w:r>
+      <w:r>
+        <w:t>α</w:t>
+      </w:r>
+      <w:r>
+        <w:t>.6.</w:t>
+      </w:r>
+      <w:r>
+        <w:t xml:space="preserve"> Το σύστημα ελέγχει αν ο συγκεκριμένος κωδικός συμπίπτει με παλαιότερους κωδικούς του χρήστη </w:t>
+      </w:r>
+    </w:p>
+    <w:p>
+      <w:pPr>
+        <w:tabs>
+          <w:tab w:val="left" w:pos="936"/>
+        </w:tabs>
+      </w:pPr>
+    </w:p>
+    <w:p>
+      <w:pPr>
+        <w:tabs>
+          <w:tab w:val="left" w:pos="936"/>
+        </w:tabs>
+        <w:ind w:left="851"/>
+      </w:pPr>
+      <w:r>
+        <w:t xml:space="preserve">4.α.7. Ο χρήστης εφόσον ο κωδικός του είναι διαφορετικός, πατάει το πλήκτρο </w:t>
+      </w:r>
+      <w:r>
+        <w:t>“</w:t>
+      </w:r>
+      <w:r>
+        <w:rPr>
+          <w:lang w:val="en-US"/>
+        </w:rPr>
+        <w:t>Update</w:t>
+      </w:r>
+      <w:r>
+        <w:t xml:space="preserve"> </w:t>
+      </w:r>
+      <w:r>
+        <w:rPr>
+          <w:lang w:val="en-US"/>
+        </w:rPr>
+        <w:t>Password</w:t>
+      </w:r>
+      <w:r>
+        <w:t>”.</w:t>
+      </w:r>
+    </w:p>
+    <w:p>
+      <w:pPr>
+        <w:tabs>
+          <w:tab w:val="left" w:pos="936"/>
+        </w:tabs>
+      </w:pPr>
+    </w:p>
+    <w:p>
+      <w:pPr>
+        <w:tabs>
+          <w:tab w:val="left" w:pos="936"/>
+        </w:tabs>
+        <w:ind w:left="851"/>
+      </w:pPr>
+      <w:r>
+        <w:t>4.</w:t>
+      </w:r>
+      <w:r>
+        <w:t xml:space="preserve">α.8. Το σύστημα εμφανίζει ένα πλαίσιο συμπλήρωσης κωδικού επιβεβαίωσης, ενώ παράλληλα στέλνει τον συγκεκριμένο κωδικό στο προσωπικό </w:t>
+      </w:r>
+      <w:r>
+        <w:rPr>
+          <w:lang w:val="en-US"/>
+        </w:rPr>
+        <w:t>e</w:t>
+      </w:r>
+      <w:r>
+        <w:t>-</w:t>
+      </w:r>
+      <w:r>
+        <w:rPr>
+          <w:lang w:val="en-US"/>
+        </w:rPr>
+        <w:t>mail</w:t>
+      </w:r>
+      <w:r>
+        <w:t xml:space="preserve"> </w:t>
+      </w:r>
+      <w:r>
+        <w:t>του χρήστη, ο οποίος διαρκεί για 5 λεπτά, μέχρι να αλλάξει και να αποσταλεί νέος κωδικός.</w:t>
+      </w:r>
+    </w:p>
+    <w:p>
+      <w:pPr>
+        <w:tabs>
+          <w:tab w:val="left" w:pos="936"/>
+        </w:tabs>
+      </w:pPr>
+    </w:p>
+    <w:p>
+      <w:pPr>
+        <w:tabs>
+          <w:tab w:val="left" w:pos="936"/>
+        </w:tabs>
+        <w:ind w:firstLine="851"/>
+      </w:pPr>
+      <w:r>
+        <w:t>4.α.9. Ο χρήστης συμπληρώνει τον κωδικό.</w:t>
+      </w:r>
+    </w:p>
+    <w:p>
+      <w:pPr>
+        <w:tabs>
+          <w:tab w:val="left" w:pos="936"/>
+        </w:tabs>
+      </w:pPr>
+    </w:p>
+    <w:p>
+      <w:pPr>
+        <w:tabs>
+          <w:tab w:val="left" w:pos="936"/>
+        </w:tabs>
+        <w:ind w:firstLine="851"/>
+      </w:pPr>
+      <w:r>
+        <w:t>4.α.10. Το σύστημα ελέγχει την εγκυρότητα του κωδικού.</w:t>
+      </w:r>
+    </w:p>
+    <w:p>
+      <w:pPr>
+        <w:tabs>
+          <w:tab w:val="left" w:pos="936"/>
+        </w:tabs>
+      </w:pPr>
+    </w:p>
+    <w:p>
+      <w:pPr>
+        <w:tabs>
+          <w:tab w:val="left" w:pos="936"/>
+        </w:tabs>
+        <w:ind w:left="851"/>
+      </w:pPr>
+      <w:r>
+        <w:lastRenderedPageBreak/>
+        <w:t xml:space="preserve">4.α.11. Το σύστημα επιβεβαιώνει την αλλαγή κωδικού και ενεργοποιεί εκ νέου τον λογαριασμό του χρήστη. </w:t>
+      </w:r>
+    </w:p>
+    <w:p>
+      <w:pPr>
+        <w:tabs>
+          <w:tab w:val="left" w:pos="936"/>
+        </w:tabs>
+      </w:pPr>
+    </w:p>
+    <w:p>
+      <w:pPr>
+        <w:tabs>
+          <w:tab w:val="left" w:pos="948"/>
+        </w:tabs>
+      </w:pPr>
+    </w:p>
+    <w:p/>
+    <w:p>
+      <w:pPr>
+        <w:ind w:firstLine="142"/>
+        <w:rPr>
+          <w:b/>
+          <w:bCs/>
+          <w:color w:val="0070C0"/>
+          <w:u w:val="single"/>
+        </w:rPr>
+      </w:pPr>
+      <w:r>
+        <w:rPr>
+          <w:b/>
+          <w:bCs/>
+          <w:color w:val="0070C0"/>
+          <w:u w:val="single"/>
+        </w:rPr>
+        <w:t xml:space="preserve">Εναλλακτική ροή </w:t>
+      </w:r>
+      <w:r>
+        <w:rPr>
+          <w:b/>
+          <w:bCs/>
+          <w:color w:val="0070C0"/>
+          <w:u w:val="single"/>
+        </w:rPr>
+        <w:t>2</w:t>
+      </w:r>
+      <w:r>
+        <w:rPr>
+          <w:b/>
+          <w:bCs/>
+          <w:color w:val="0070C0"/>
+          <w:u w:val="single"/>
+        </w:rPr>
+        <w:t xml:space="preserve"> “</w:t>
+      </w:r>
+      <w:r>
+        <w:rPr>
+          <w:b/>
+          <w:bCs/>
+          <w:color w:val="0070C0"/>
+          <w:u w:val="single"/>
+        </w:rPr>
+        <w:t xml:space="preserve"> </w:t>
+      </w:r>
+      <w:r>
+        <w:rPr>
+          <w:b/>
+          <w:bCs/>
+          <w:color w:val="0070C0"/>
+          <w:u w:val="single"/>
+        </w:rPr>
+        <w:t>Λανθασμένος Κωδικός</w:t>
+      </w:r>
+      <w:r>
+        <w:rPr>
+          <w:b/>
+          <w:bCs/>
+          <w:color w:val="0070C0"/>
+          <w:u w:val="single"/>
+        </w:rPr>
+        <w:t>”:</w:t>
+      </w:r>
+    </w:p>
+    <w:p/>
+    <w:p/>
+    <w:p>
+      <w:pPr>
+        <w:tabs>
+          <w:tab w:val="left" w:pos="948"/>
+        </w:tabs>
+      </w:pPr>
+      <w:r>
+        <w:tab/>
+      </w:r>
+      <w:r>
+        <w:rPr>
+          <w:b/>
+          <w:bCs/>
+        </w:rPr>
+        <w:t>4.α.10</w:t>
+      </w:r>
+      <w:r>
+        <w:t>.1. Το σύστημα κατά τον έλεγχο, βρίσκει λανθασμένο κωδικό.</w:t>
+      </w:r>
+    </w:p>
+    <w:p>
+      <w:pPr>
+        <w:tabs>
+          <w:tab w:val="left" w:pos="948"/>
+        </w:tabs>
+      </w:pPr>
+    </w:p>
+    <w:p>
+      <w:pPr>
+        <w:tabs>
+          <w:tab w:val="left" w:pos="948"/>
+        </w:tabs>
+        <w:ind w:left="993" w:hanging="993"/>
+      </w:pPr>
+      <w:r>
+        <w:tab/>
+      </w:r>
+      <w:r>
+        <w:rPr>
+          <w:b/>
+          <w:bCs/>
+        </w:rPr>
+        <w:t>4.α.10</w:t>
+      </w:r>
+      <w:r>
+        <w:t>.2. Το σύστημα, εμφανίζοντας ένα μήνυμα, ζητάει από τον χρήστη να εισάγει ξανά τον κωδικό.</w:t>
+      </w:r>
+    </w:p>
+    <w:p>
+      <w:pPr>
+        <w:tabs>
+          <w:tab w:val="left" w:pos="948"/>
+        </w:tabs>
+        <w:ind w:left="993" w:hanging="993"/>
+      </w:pPr>
+    </w:p>
+    <w:p>
+      <w:pPr>
+        <w:tabs>
+          <w:tab w:val="left" w:pos="948"/>
+        </w:tabs>
+        <w:ind w:left="993" w:hanging="993"/>
+      </w:pPr>
+      <w:r>
+        <w:tab/>
+      </w:r>
+      <w:r>
+        <w:rPr>
+          <w:b/>
+          <w:bCs/>
+        </w:rPr>
+        <w:t>4.α.10</w:t>
+      </w:r>
+      <w:r>
+        <w:t xml:space="preserve">.3. Ο χρήστης πληκτρολογεί ξανά τον κωδικό αν δεν έχουν περάσει τα 5 λεπτά εγκυρότητας του. </w:t>
+      </w:r>
+    </w:p>
+    <w:p>
+      <w:pPr>
+        <w:tabs>
+          <w:tab w:val="left" w:pos="948"/>
+        </w:tabs>
+        <w:ind w:left="993" w:hanging="993"/>
+      </w:pPr>
+    </w:p>
+    <w:p>
+      <w:pPr>
+        <w:tabs>
+          <w:tab w:val="left" w:pos="993"/>
+        </w:tabs>
+        <w:ind w:left="993" w:hanging="142"/>
+      </w:pPr>
+      <w:r>
+        <w:t xml:space="preserve">  </w:t>
+      </w:r>
+      <w:r>
+        <w:rPr>
+          <w:b/>
+          <w:bCs/>
+        </w:rPr>
+        <w:t>4.α.10</w:t>
+      </w:r>
+      <w:r>
+        <w:t>.4. Η περίπτωση χρήσης συνεχίζεται από το βήμα 4.α.10 της εναλλακτικής ροής 1.</w:t>
+      </w:r>
+    </w:p>
+    <w:p/>
+    <w:p/>
+    <w:p>
+      <w:pPr>
+        <w:ind w:firstLine="142"/>
+        <w:rPr>
+          <w:b/>
+          <w:bCs/>
+          <w:color w:val="0070C0"/>
+          <w:u w:val="single"/>
+        </w:rPr>
+      </w:pPr>
+      <w:r>
+        <w:rPr>
+          <w:b/>
+          <w:bCs/>
+          <w:color w:val="0070C0"/>
+          <w:u w:val="single"/>
+        </w:rPr>
+        <w:t xml:space="preserve">Εναλλακτική ροή </w:t>
+      </w:r>
+      <w:r>
+        <w:rPr>
+          <w:b/>
+          <w:bCs/>
+          <w:color w:val="0070C0"/>
+          <w:u w:val="single"/>
+        </w:rPr>
+        <w:t>3</w:t>
+      </w:r>
+      <w:r>
+        <w:rPr>
+          <w:b/>
+          <w:bCs/>
+          <w:color w:val="0070C0"/>
+          <w:u w:val="single"/>
+        </w:rPr>
+        <w:t xml:space="preserve"> “</w:t>
+      </w:r>
+      <w:r>
+        <w:rPr>
+          <w:b/>
+          <w:bCs/>
+          <w:color w:val="0070C0"/>
+          <w:u w:val="single"/>
+        </w:rPr>
+        <w:t xml:space="preserve"> </w:t>
+      </w:r>
+      <w:r>
+        <w:rPr>
+          <w:b/>
+          <w:bCs/>
+          <w:color w:val="0070C0"/>
+          <w:u w:val="single"/>
+        </w:rPr>
+        <w:t>Επαναποστολή Κωδικού</w:t>
+      </w:r>
+      <w:r>
+        <w:rPr>
+          <w:b/>
+          <w:bCs/>
+          <w:color w:val="0070C0"/>
+          <w:u w:val="single"/>
+        </w:rPr>
+        <w:t>”:</w:t>
+      </w:r>
+    </w:p>
+    <w:p/>
+    <w:p>
+      <w:pPr>
+        <w:tabs>
+          <w:tab w:val="left" w:pos="1044"/>
+        </w:tabs>
+        <w:ind w:left="993"/>
+      </w:pPr>
+      <w:r>
+        <w:rPr>
+          <w:b/>
+          <w:bCs/>
+        </w:rPr>
+        <w:tab/>
+        <w:t>4.α.10.3.</w:t>
+      </w:r>
+      <w:r>
+        <w:t>1</w:t>
+      </w:r>
+      <w:r>
+        <w:t xml:space="preserve">. Αν έχουν περάσει τα 5 λεπτά εγκυρότητας του κωδικού, το σύστημα αποστέλλει έναν νέο κωδικό, διάρκειας 5 λεπτών, στο </w:t>
+      </w:r>
+      <w:r>
+        <w:rPr>
+          <w:lang w:val="en-US"/>
+        </w:rPr>
+        <w:t>e</w:t>
+      </w:r>
+      <w:r>
+        <w:t>-</w:t>
+      </w:r>
+      <w:r>
+        <w:rPr>
+          <w:lang w:val="en-US"/>
+        </w:rPr>
+        <w:t>mail</w:t>
+      </w:r>
+      <w:r>
+        <w:t xml:space="preserve"> </w:t>
+      </w:r>
+      <w:r>
+        <w:t>του χρήστη, αφού ο χρήστης πατήσει το πλήκτρο επαναποστολής κωδικού.</w:t>
+      </w:r>
+    </w:p>
+    <w:p/>
+    <w:p/>
+    <w:p>
+      <w:pPr>
+        <w:ind w:left="1134" w:hanging="1134"/>
+      </w:pPr>
+      <w:r>
+        <w:tab/>
+      </w:r>
+      <w:r>
+        <w:rPr>
+          <w:b/>
+          <w:bCs/>
+        </w:rPr>
+        <w:t>4.α.10.3.</w:t>
+      </w:r>
+      <w:r>
+        <w:t>2. Η περίπτωση χρήσης συνεχίζεται από το βήμα 4.α.9 της εναλλακτικής ροής 1.</w:t>
+      </w:r>
     </w:p>
     <w:p/>
     <w:sectPr>

</xml_diff>